<commit_message>
updated project document by Elaine
</commit_message>
<xml_diff>
--- a/SB_multi-series_cleanup_project.docx
+++ b/SB_multi-series_cleanup_project.docx
@@ -129,15 +129,7 @@
         <w:t xml:space="preserve">Elaine Dong (FIU), chair, </w:t>
       </w:r>
       <w:r>
-        <w:t xml:space="preserve">Ethan </w:t>
-      </w:r>
-      <w:proofErr w:type="spellStart"/>
-      <w:r>
-        <w:t>Fenichel</w:t>
-      </w:r>
-      <w:proofErr w:type="spellEnd"/>
-      <w:r>
-        <w:t xml:space="preserve"> (FAU)</w:t>
+        <w:t>Ethan Fenichel (FAU)</w:t>
       </w:r>
       <w:r>
         <w:t>,</w:t>
@@ -146,15 +138,7 @@
         <w:t xml:space="preserve"> </w:t>
       </w:r>
       <w:r>
-        <w:t xml:space="preserve">Annie </w:t>
-      </w:r>
-      <w:proofErr w:type="spellStart"/>
-      <w:r>
-        <w:t>Glerum</w:t>
-      </w:r>
-      <w:proofErr w:type="spellEnd"/>
-      <w:r>
-        <w:t xml:space="preserve"> (FSU)</w:t>
+        <w:t>Annie Glerum (FSU)</w:t>
       </w:r>
       <w:r>
         <w:t xml:space="preserve">. Last </w:t>
@@ -169,8 +153,10 @@
         <w:t xml:space="preserve"> </w:t>
       </w:r>
       <w:r>
-        <w:t>6</w:t>
-      </w:r>
+        <w:t>9</w:t>
+      </w:r>
+      <w:bookmarkStart w:id="0" w:name="_GoBack"/>
+      <w:bookmarkEnd w:id="0"/>
       <w:r>
         <w:t>, 2015.</w:t>
       </w:r>
@@ -1496,21 +1482,7 @@
         <w:rPr>
           <w:rFonts w:ascii="Times New Roman" w:hAnsi="Times New Roman" w:cs="Times New Roman"/>
         </w:rPr>
-        <w:t xml:space="preserve">1,000 random sample records (used </w:t>
-      </w:r>
-      <w:proofErr w:type="gramStart"/>
-      <w:r>
-        <w:rPr>
-          <w:rFonts w:ascii="Times New Roman" w:hAnsi="Times New Roman" w:cs="Times New Roman"/>
-        </w:rPr>
-        <w:t>MOD(</w:t>
-      </w:r>
-      <w:proofErr w:type="gramEnd"/>
-      <w:r>
-        <w:rPr>
-          <w:rFonts w:ascii="Times New Roman" w:hAnsi="Times New Roman" w:cs="Times New Roman"/>
-        </w:rPr>
-        <w:t>ROW(),209)=1 in a macro so every 209th row was selected then copied/pasted as values)</w:t>
+        <w:t>1,000 random sample records (used MOD(ROW(),209)=1 in a macro so every 209th row was selected then copied/pasted as values)</w:t>
       </w:r>
       <w:r>
         <w:rPr>
@@ -1636,15 +1608,7 @@
         <w:t xml:space="preserve">have both 035 OCLC# and </w:t>
       </w:r>
       <w:r>
-        <w:t xml:space="preserve">035 </w:t>
-      </w:r>
-      <w:proofErr w:type="spellStart"/>
-      <w:r>
-        <w:t>gp</w:t>
-      </w:r>
-      <w:proofErr w:type="spellEnd"/>
-      <w:r>
-        <w:t>#</w:t>
+        <w:t>035 gp#</w:t>
       </w:r>
       <w:r>
         <w:t xml:space="preserve">, some OCLC# have </w:t>
@@ -1702,15 +1666,7 @@
         <w:spacing w:after="160" w:line="300" w:lineRule="exact"/>
       </w:pPr>
       <w:r>
-        <w:t xml:space="preserve">Vendor records (no OCLC# in 035 fields, 285 records, </w:t>
-      </w:r>
-      <w:proofErr w:type="gramStart"/>
-      <w:r>
-        <w:t>28</w:t>
-      </w:r>
-      <w:proofErr w:type="gramEnd"/>
-      <w:r>
-        <w:t>%)</w:t>
+        <w:t>Vendor records (no OCLC# in 035 fields, 285 records, 28%)</w:t>
       </w:r>
       <w:r>
         <w:t>:</w:t>
@@ -1782,15 +1738,13 @@
           <w:rFonts w:ascii="Cambria" w:hAnsi="Cambria" w:cs="Times New Roman"/>
           <w:u w:val="double"/>
         </w:rPr>
-        <w:t xml:space="preserve">Step </w:t>
-      </w:r>
-      <w:proofErr w:type="gramStart"/>
+        <w:t>Step 2</w:t>
+      </w:r>
       <w:r>
         <w:rPr>
           <w:rFonts w:ascii="Cambria" w:hAnsi="Cambria" w:cs="Times New Roman"/>
-          <w:u w:val="double"/>
-        </w:rPr>
-        <w:t>2</w:t>
+        </w:rPr>
+        <w:t xml:space="preserve"> </w:t>
       </w:r>
       <w:r>
         <w:rPr>
@@ -1802,20 +1756,7 @@
         <w:rPr>
           <w:rFonts w:ascii="Cambria" w:hAnsi="Cambria" w:cs="Times New Roman"/>
         </w:rPr>
-        <w:t xml:space="preserve"> </w:t>
-      </w:r>
-      <w:r>
-        <w:rPr>
-          <w:rFonts w:ascii="Cambria" w:hAnsi="Cambria" w:cs="Times New Roman"/>
-        </w:rPr>
-        <w:t>Aleph</w:t>
-      </w:r>
-      <w:proofErr w:type="gramEnd"/>
-      <w:r>
-        <w:rPr>
-          <w:rFonts w:ascii="Cambria" w:hAnsi="Cambria" w:cs="Times New Roman"/>
-        </w:rPr>
-        <w:t xml:space="preserve"> Record Format Analysis</w:t>
+        <w:t>Aleph Record Format Analysis</w:t>
       </w:r>
     </w:p>
     <w:p>
@@ -2447,8 +2388,8 @@
       <w:pPr>
         <w:jc w:val="center"/>
       </w:pPr>
-      <w:bookmarkStart w:id="0" w:name="OLE_LINK2"/>
-      <w:bookmarkStart w:id="1" w:name="OLE_LINK3"/>
+      <w:bookmarkStart w:id="1" w:name="OLE_LINK2"/>
+      <w:bookmarkStart w:id="2" w:name="OLE_LINK3"/>
       <w:r>
         <w:t>OCLC record (#</w:t>
       </w:r>
@@ -2464,8 +2405,8 @@
         <w:jc w:val="center"/>
       </w:pPr>
     </w:p>
-    <w:bookmarkEnd w:id="0"/>
     <w:bookmarkEnd w:id="1"/>
+    <w:bookmarkEnd w:id="2"/>
     <w:p>
       <w:pPr>
         <w:jc w:val="center"/>
@@ -2670,7 +2611,6 @@
         <w:lastRenderedPageBreak/>
         <w:t xml:space="preserve">Step </w:t>
       </w:r>
-      <w:proofErr w:type="gramStart"/>
       <w:r>
         <w:rPr>
           <w:rFonts w:ascii="Cambria" w:hAnsi="Cambria" w:cs="Times New Roman"/>
@@ -2688,20 +2628,7 @@
         <w:rPr>
           <w:rFonts w:ascii="Cambria" w:hAnsi="Cambria" w:cs="Times New Roman"/>
         </w:rPr>
-        <w:t xml:space="preserve"> </w:t>
-      </w:r>
-      <w:r>
-        <w:rPr>
-          <w:rFonts w:ascii="Cambria" w:hAnsi="Cambria" w:cs="Times New Roman"/>
-        </w:rPr>
-        <w:t>OCLC</w:t>
-      </w:r>
-      <w:proofErr w:type="gramEnd"/>
-      <w:r>
-        <w:rPr>
-          <w:rFonts w:ascii="Cambria" w:hAnsi="Cambria" w:cs="Times New Roman"/>
-        </w:rPr>
-        <w:t xml:space="preserve"> Master</w:t>
+        <w:t xml:space="preserve"> OCLC Master</w:t>
       </w:r>
       <w:r>
         <w:rPr>
@@ -2933,21 +2860,7 @@
         <w:rPr>
           <w:rFonts w:ascii="Cambria" w:hAnsi="Cambria"/>
         </w:rPr>
-        <w:t xml:space="preserve"> </w:t>
-      </w:r>
-      <w:proofErr w:type="spellStart"/>
-      <w:r>
-        <w:rPr>
-          <w:rFonts w:ascii="Cambria" w:hAnsi="Cambria"/>
-        </w:rPr>
-        <w:t>untracing</w:t>
-      </w:r>
-      <w:proofErr w:type="spellEnd"/>
-      <w:r>
-        <w:rPr>
-          <w:rFonts w:ascii="Cambria" w:hAnsi="Cambria"/>
-        </w:rPr>
-        <w:t xml:space="preserve"> practice</w:t>
+        <w:t xml:space="preserve"> untracing practice</w:t>
       </w:r>
       <w:r>
         <w:rPr>
@@ -3201,21 +3114,7 @@
         <w:rPr>
           <w:rFonts w:ascii="Cambria" w:hAnsi="Cambria"/>
         </w:rPr>
-        <w:t xml:space="preserve">Fields used by 5 SULs (UF, USF, FSU, UCF, </w:t>
-      </w:r>
-      <w:proofErr w:type="gramStart"/>
-      <w:r>
-        <w:rPr>
-          <w:rFonts w:ascii="Cambria" w:hAnsi="Cambria"/>
-        </w:rPr>
-        <w:t>FIU</w:t>
-      </w:r>
-      <w:proofErr w:type="gramEnd"/>
-      <w:r>
-        <w:rPr>
-          <w:rFonts w:ascii="Cambria" w:hAnsi="Cambria"/>
-        </w:rPr>
-        <w:t xml:space="preserve">): 500, 590, </w:t>
+        <w:t xml:space="preserve">Fields used by 5 SULs (UF, USF, FSU, UCF, FIU): 500, 590, </w:t>
       </w:r>
       <w:r>
         <w:rPr>
@@ -5012,21 +4911,7 @@
         <w:rPr>
           <w:rFonts w:cs="Times New Roman"/>
         </w:rPr>
-        <w:t xml:space="preserve">d save as </w:t>
-      </w:r>
-      <w:proofErr w:type="spellStart"/>
-      <w:r>
-        <w:rPr>
-          <w:rFonts w:cs="Times New Roman"/>
-        </w:rPr>
-        <w:t>mrc</w:t>
-      </w:r>
-      <w:proofErr w:type="spellEnd"/>
-      <w:r>
-        <w:rPr>
-          <w:rFonts w:cs="Times New Roman"/>
-        </w:rPr>
-        <w:t xml:space="preserve"> file</w:t>
+        <w:t>d save as mrc file</w:t>
       </w:r>
     </w:p>
     <w:p>
@@ -5368,97 +5253,7 @@
           <w:bCs/>
           <w:color w:val="0070C0"/>
         </w:rPr>
-        <w:t xml:space="preserve">the, a, an, el, </w:t>
-      </w:r>
-      <w:proofErr w:type="spellStart"/>
-      <w:r>
-        <w:rPr>
-          <w:rFonts w:cs="Times New Roman"/>
-          <w:bCs/>
-          <w:color w:val="0070C0"/>
-        </w:rPr>
-        <w:t>los</w:t>
-      </w:r>
-      <w:proofErr w:type="spellEnd"/>
-      <w:r>
-        <w:rPr>
-          <w:rFonts w:cs="Times New Roman"/>
-          <w:bCs/>
-          <w:color w:val="0070C0"/>
-        </w:rPr>
-        <w:t xml:space="preserve">, la, las, un, </w:t>
-      </w:r>
-      <w:proofErr w:type="spellStart"/>
-      <w:r>
-        <w:rPr>
-          <w:rFonts w:cs="Times New Roman"/>
-          <w:bCs/>
-          <w:color w:val="0070C0"/>
-        </w:rPr>
-        <w:t>unos</w:t>
-      </w:r>
-      <w:proofErr w:type="spellEnd"/>
-      <w:r>
-        <w:rPr>
-          <w:rFonts w:cs="Times New Roman"/>
-          <w:bCs/>
-          <w:color w:val="0070C0"/>
-        </w:rPr>
-        <w:t xml:space="preserve">, </w:t>
-      </w:r>
-      <w:proofErr w:type="spellStart"/>
-      <w:r>
-        <w:rPr>
-          <w:rFonts w:cs="Times New Roman"/>
-          <w:bCs/>
-          <w:color w:val="0070C0"/>
-        </w:rPr>
-        <w:t>una</w:t>
-      </w:r>
-      <w:proofErr w:type="spellEnd"/>
-      <w:r>
-        <w:rPr>
-          <w:rFonts w:cs="Times New Roman"/>
-          <w:bCs/>
-          <w:color w:val="0070C0"/>
-        </w:rPr>
-        <w:t xml:space="preserve">, </w:t>
-      </w:r>
-      <w:proofErr w:type="spellStart"/>
-      <w:r>
-        <w:rPr>
-          <w:rFonts w:cs="Times New Roman"/>
-          <w:bCs/>
-          <w:color w:val="0070C0"/>
-        </w:rPr>
-        <w:t>unas</w:t>
-      </w:r>
-      <w:proofErr w:type="spellEnd"/>
-      <w:r>
-        <w:rPr>
-          <w:rFonts w:cs="Times New Roman"/>
-          <w:bCs/>
-          <w:color w:val="0070C0"/>
-        </w:rPr>
-        <w:t xml:space="preserve">, le, la, l’, les, un, </w:t>
-      </w:r>
-      <w:proofErr w:type="spellStart"/>
-      <w:r>
-        <w:rPr>
-          <w:rFonts w:cs="Times New Roman"/>
-          <w:bCs/>
-          <w:color w:val="0070C0"/>
-        </w:rPr>
-        <w:t>une</w:t>
-      </w:r>
-      <w:proofErr w:type="spellEnd"/>
-      <w:r>
-        <w:rPr>
-          <w:rFonts w:cs="Times New Roman"/>
-          <w:bCs/>
-          <w:color w:val="0070C0"/>
-        </w:rPr>
-        <w:t>, des</w:t>
+        <w:t>the, a, an, el, los, la, las, un, unos, una, unas, le, la, l’, les, un, une, des</w:t>
       </w:r>
     </w:p>
     <w:p>
@@ -5708,13 +5503,13 @@
           <w:noProof/>
         </w:rPr>
         <w:drawing>
-          <wp:anchor distT="0" distB="0" distL="114300" distR="114300" simplePos="0" relativeHeight="251689984" behindDoc="0" locked="0" layoutInCell="1" allowOverlap="1" wp14:anchorId="79D22C8E" wp14:editId="0F0436FB">
+          <wp:anchor distT="0" distB="0" distL="114300" distR="114300" simplePos="0" relativeHeight="251689984" behindDoc="0" locked="0" layoutInCell="1" allowOverlap="1" wp14:anchorId="4317CC48" wp14:editId="0304B223">
             <wp:simplePos x="0" y="0"/>
             <wp:positionH relativeFrom="margin">
-              <wp:posOffset>-12700</wp:posOffset>
+              <wp:align>center</wp:align>
             </wp:positionH>
             <wp:positionV relativeFrom="paragraph">
-              <wp:posOffset>334010</wp:posOffset>
+              <wp:posOffset>270510</wp:posOffset>
             </wp:positionV>
             <wp:extent cx="5257800" cy="3281463"/>
             <wp:effectExtent l="0" t="0" r="0" b="0"/>
@@ -5745,7 +5540,7 @@
                   <pic:spPr>
                     <a:xfrm>
                       <a:off x="0" y="0"/>
-                      <a:ext cx="5263635" cy="3285104"/>
+                      <a:ext cx="5257800" cy="3281463"/>
                     </a:xfrm>
                     <a:prstGeom prst="rect">
                       <a:avLst/>
@@ -5870,6 +5665,16 @@
         <w:spacing w:before="240" w:after="240" w:line="300" w:lineRule="exact"/>
         <w:rPr>
           <w:rFonts w:ascii="Cambria" w:hAnsi="Cambria" w:cs="Times New Roman"/>
+          <w:u w:val="double"/>
+        </w:rPr>
+      </w:pPr>
+    </w:p>
+    <w:p>
+      <w:pPr>
+        <w:snapToGrid w:val="0"/>
+        <w:spacing w:after="160" w:line="300" w:lineRule="exact"/>
+        <w:rPr>
+          <w:rFonts w:ascii="Cambria" w:hAnsi="Cambria" w:cs="Times New Roman"/>
         </w:rPr>
       </w:pPr>
       <w:r>
@@ -5877,6 +5682,7 @@
           <w:rFonts w:ascii="Cambria" w:hAnsi="Cambria" w:cs="Times New Roman"/>
           <w:u w:val="double"/>
         </w:rPr>
+        <w:lastRenderedPageBreak/>
         <w:t>Step 4.</w:t>
       </w:r>
       <w:r>
@@ -5900,14 +5706,13 @@
           <w:numId w:val="30"/>
         </w:numPr>
         <w:snapToGrid w:val="0"/>
-        <w:spacing w:after="240" w:line="300" w:lineRule="exact"/>
+        <w:spacing w:after="160" w:line="300" w:lineRule="exact"/>
         <w:contextualSpacing w:val="0"/>
       </w:pPr>
       <w:r>
         <w:rPr>
           <w:rFonts w:ascii="Cambria" w:hAnsi="Cambria" w:cs="Times New Roman"/>
         </w:rPr>
-        <w:lastRenderedPageBreak/>
         <w:t xml:space="preserve">Run program to identify </w:t>
       </w:r>
       <w:r>
@@ -6052,14 +5857,12 @@
         </w:rPr>
         <w:t xml:space="preserve">Create </w:t>
       </w:r>
-      <w:proofErr w:type="spellStart"/>
       <w:r>
         <w:rPr>
           <w:rFonts w:ascii="Cambria" w:hAnsi="Cambria" w:cs="Times New Roman"/>
         </w:rPr>
         <w:t>Genload</w:t>
       </w:r>
-      <w:proofErr w:type="spellEnd"/>
       <w:r>
         <w:rPr>
           <w:rFonts w:ascii="Cambria" w:hAnsi="Cambria" w:cs="Times New Roman"/>
@@ -6071,7 +5874,7 @@
       <w:pPr>
         <w:pStyle w:val="ListParagraph"/>
         <w:snapToGrid w:val="0"/>
-        <w:spacing w:after="200" w:line="300" w:lineRule="exact"/>
+        <w:spacing w:after="160" w:line="300" w:lineRule="exact"/>
         <w:ind w:left="0"/>
         <w:contextualSpacing w:val="0"/>
         <w:rPr>
@@ -6082,21 +5885,7 @@
         <w:rPr>
           <w:rFonts w:ascii="Cambria" w:hAnsi="Cambria" w:cs="Times New Roman"/>
         </w:rPr>
-        <w:t xml:space="preserve">The </w:t>
-      </w:r>
-      <w:proofErr w:type="spellStart"/>
-      <w:r>
-        <w:rPr>
-          <w:rFonts w:ascii="Cambria" w:hAnsi="Cambria" w:cs="Times New Roman"/>
-        </w:rPr>
-        <w:t>Genload</w:t>
-      </w:r>
-      <w:proofErr w:type="spellEnd"/>
-      <w:r>
-        <w:rPr>
-          <w:rFonts w:ascii="Cambria" w:hAnsi="Cambria" w:cs="Times New Roman"/>
-        </w:rPr>
-        <w:t xml:space="preserve"> profile </w:t>
+        <w:t xml:space="preserve">The Genload profile </w:t>
       </w:r>
       <w:r>
         <w:rPr>
@@ -6191,7 +5980,7 @@
           <w:numId w:val="10"/>
         </w:numPr>
         <w:snapToGrid w:val="0"/>
-        <w:spacing w:after="200" w:line="300" w:lineRule="exact"/>
+        <w:spacing w:after="160" w:line="300" w:lineRule="exact"/>
         <w:contextualSpacing w:val="0"/>
         <w:rPr>
           <w:rFonts w:ascii="Cambria" w:hAnsi="Cambria" w:cs="Times New Roman"/>
@@ -7413,14 +7202,12 @@
                 <w:rFonts w:ascii="Cambria" w:hAnsi="Cambria" w:cs="Times New Roman"/>
               </w:rPr>
             </w:pPr>
-            <w:proofErr w:type="spellStart"/>
             <w:r>
               <w:rPr>
                 <w:rFonts w:ascii="Cambria" w:eastAsia="Times New Roman" w:hAnsi="Cambria" w:cs="Times New Roman"/>
               </w:rPr>
               <w:t>rbprov</w:t>
             </w:r>
-            <w:proofErr w:type="spellEnd"/>
           </w:p>
         </w:tc>
         <w:tc>
@@ -7438,14 +7225,12 @@
                 <w:rFonts w:ascii="Cambria" w:hAnsi="Cambria" w:cs="Times New Roman"/>
               </w:rPr>
             </w:pPr>
-            <w:proofErr w:type="spellStart"/>
             <w:r>
               <w:rPr>
                 <w:rFonts w:ascii="Cambria" w:eastAsia="Times New Roman" w:hAnsi="Cambria" w:cs="Times New Roman"/>
               </w:rPr>
               <w:t>rbbin</w:t>
             </w:r>
-            <w:proofErr w:type="spellEnd"/>
           </w:p>
         </w:tc>
         <w:tc>
@@ -7463,14 +7248,12 @@
                 <w:rFonts w:ascii="Cambria" w:hAnsi="Cambria" w:cs="Times New Roman"/>
               </w:rPr>
             </w:pPr>
-            <w:proofErr w:type="spellStart"/>
             <w:r>
               <w:rPr>
                 <w:rFonts w:ascii="Cambria" w:eastAsia="Times New Roman" w:hAnsi="Cambria" w:cs="Times New Roman"/>
               </w:rPr>
               <w:t>rbgenr</w:t>
             </w:r>
-            <w:proofErr w:type="spellEnd"/>
           </w:p>
         </w:tc>
         <w:tc>
@@ -7488,14 +7271,12 @@
                 <w:rFonts w:ascii="Cambria" w:hAnsi="Cambria" w:cs="Times New Roman"/>
               </w:rPr>
             </w:pPr>
-            <w:proofErr w:type="spellStart"/>
             <w:r>
               <w:rPr>
                 <w:rFonts w:ascii="Cambria" w:eastAsia="Times New Roman" w:hAnsi="Cambria" w:cs="Times New Roman"/>
               </w:rPr>
               <w:t>rbpap</w:t>
             </w:r>
-            <w:proofErr w:type="spellEnd"/>
           </w:p>
         </w:tc>
         <w:tc>
@@ -7513,14 +7294,12 @@
                 <w:rFonts w:ascii="Cambria" w:hAnsi="Cambria" w:cs="Times New Roman"/>
               </w:rPr>
             </w:pPr>
-            <w:proofErr w:type="spellStart"/>
             <w:r>
               <w:rPr>
                 <w:rFonts w:ascii="Cambria" w:eastAsia="Times New Roman" w:hAnsi="Cambria" w:cs="Times New Roman"/>
               </w:rPr>
               <w:t>rbpri</w:t>
             </w:r>
-            <w:proofErr w:type="spellEnd"/>
           </w:p>
         </w:tc>
         <w:tc>
@@ -7538,14 +7317,12 @@
                 <w:rFonts w:ascii="Cambria" w:hAnsi="Cambria" w:cs="Times New Roman"/>
               </w:rPr>
             </w:pPr>
-            <w:proofErr w:type="spellStart"/>
             <w:r>
               <w:rPr>
                 <w:rFonts w:ascii="Cambria" w:eastAsia="Times New Roman" w:hAnsi="Cambria" w:cs="Times New Roman"/>
               </w:rPr>
               <w:t>rbpub</w:t>
             </w:r>
-            <w:proofErr w:type="spellEnd"/>
           </w:p>
         </w:tc>
         <w:tc>
@@ -7563,14 +7340,12 @@
                 <w:rFonts w:ascii="Cambria" w:hAnsi="Cambria" w:cs="Times New Roman"/>
               </w:rPr>
             </w:pPr>
-            <w:proofErr w:type="spellStart"/>
             <w:r>
               <w:rPr>
                 <w:rFonts w:ascii="Cambria" w:eastAsia="Times New Roman" w:hAnsi="Cambria" w:cs="Times New Roman"/>
               </w:rPr>
               <w:t>rbtyp</w:t>
             </w:r>
-            <w:proofErr w:type="spellEnd"/>
           </w:p>
         </w:tc>
         <w:tc>
@@ -7808,7 +7583,7 @@
     <w:p>
       <w:pPr>
         <w:snapToGrid w:val="0"/>
-        <w:spacing w:before="240" w:after="240" w:line="300" w:lineRule="exact"/>
+        <w:spacing w:after="160" w:line="300" w:lineRule="exact"/>
         <w:rPr>
           <w:rFonts w:ascii="Cambria" w:hAnsi="Cambria" w:cs="Times New Roman"/>
           <w:u w:val="double"/>
@@ -7834,14 +7609,12 @@
         </w:rPr>
         <w:t xml:space="preserve">. Overlay the subset of records by </w:t>
       </w:r>
-      <w:proofErr w:type="spellStart"/>
       <w:r>
         <w:rPr>
           <w:rFonts w:ascii="Cambria" w:hAnsi="Cambria" w:cs="Times New Roman"/>
         </w:rPr>
         <w:t>Genload</w:t>
       </w:r>
-      <w:proofErr w:type="spellEnd"/>
     </w:p>
     <w:p>
       <w:pPr>
@@ -7851,7 +7624,7 @@
           <w:numId w:val="35"/>
         </w:numPr>
         <w:snapToGrid w:val="0"/>
-        <w:spacing w:before="120" w:after="200" w:line="300" w:lineRule="exact"/>
+        <w:spacing w:after="160" w:line="300" w:lineRule="exact"/>
         <w:contextualSpacing w:val="0"/>
         <w:rPr>
           <w:rFonts w:ascii="Cambria" w:hAnsi="Cambria" w:cs="Times New Roman"/>
@@ -7924,16 +7697,14 @@
         <w:rPr>
           <w:rFonts w:ascii="Cambria" w:hAnsi="Cambria" w:cs="Times New Roman"/>
         </w:rPr>
-        <w:t xml:space="preserve"> in </w:t>
-      </w:r>
-      <w:proofErr w:type="spellStart"/>
+        <w:t xml:space="preserve"> in Genload </w:t>
+      </w:r>
       <w:r>
         <w:rPr>
           <w:rFonts w:ascii="Cambria" w:hAnsi="Cambria" w:cs="Times New Roman"/>
         </w:rPr>
-        <w:t>Genload</w:t>
-      </w:r>
-      <w:proofErr w:type="spellEnd"/>
+        <w:t>utility</w:t>
+      </w:r>
       <w:r>
         <w:rPr>
           <w:rFonts w:ascii="Cambria" w:hAnsi="Cambria" w:cs="Times New Roman"/>
@@ -7944,44 +7715,440 @@
         <w:rPr>
           <w:rFonts w:ascii="Cambria" w:hAnsi="Cambria" w:cs="Times New Roman"/>
         </w:rPr>
-        <w:t>utility</w:t>
+        <w:t>to</w:t>
       </w:r>
       <w:r>
         <w:rPr>
           <w:rFonts w:ascii="Cambria" w:hAnsi="Cambria" w:cs="Times New Roman"/>
         </w:rPr>
+        <w:t xml:space="preserve"> overlay </w:t>
+      </w:r>
+      <w:r>
+        <w:rPr>
+          <w:rFonts w:ascii="Cambria" w:hAnsi="Cambria" w:cs="Times New Roman"/>
+        </w:rPr>
+        <w:t xml:space="preserve">corresponding Aleph </w:t>
+      </w:r>
+      <w:r>
+        <w:rPr>
+          <w:rFonts w:ascii="Cambria" w:hAnsi="Cambria" w:cs="Times New Roman"/>
+        </w:rPr>
+        <w:t xml:space="preserve">bib </w:t>
+      </w:r>
+      <w:r>
+        <w:rPr>
+          <w:rFonts w:ascii="Cambria" w:hAnsi="Cambria" w:cs="Times New Roman"/>
+        </w:rPr>
+        <w:t>records</w:t>
+      </w:r>
+    </w:p>
+    <w:p>
+      <w:pPr>
+        <w:snapToGrid w:val="0"/>
+        <w:spacing w:after="240" w:line="300" w:lineRule="exact"/>
+      </w:pPr>
+      <w:r>
+        <w:lastRenderedPageBreak/>
+        <w:t>We did</w:t>
+      </w:r>
+      <w:r>
+        <w:t xml:space="preserve"> the test load in TEST Aleph, </w:t>
+      </w:r>
+      <w:r>
+        <w:t>the following shows</w:t>
+      </w:r>
+      <w:r>
+        <w:rPr>
+          <w:color w:val="C00000"/>
+        </w:rPr>
         <w:t xml:space="preserve"> </w:t>
       </w:r>
       <w:r>
-        <w:rPr>
-          <w:rFonts w:ascii="Cambria" w:hAnsi="Cambria" w:cs="Times New Roman"/>
-        </w:rPr>
-        <w:t>to</w:t>
-      </w:r>
-      <w:r>
-        <w:rPr>
-          <w:rFonts w:ascii="Cambria" w:hAnsi="Cambria" w:cs="Times New Roman"/>
-        </w:rPr>
-        <w:t xml:space="preserve"> overlay </w:t>
-      </w:r>
-      <w:r>
-        <w:rPr>
-          <w:rFonts w:ascii="Cambria" w:hAnsi="Cambria" w:cs="Times New Roman"/>
-        </w:rPr>
-        <w:t xml:space="preserve">corresponding Aleph </w:t>
-      </w:r>
-      <w:r>
-        <w:rPr>
-          <w:rFonts w:ascii="Cambria" w:hAnsi="Cambria" w:cs="Times New Roman"/>
-        </w:rPr>
-        <w:t xml:space="preserve">bib </w:t>
-      </w:r>
-      <w:r>
-        <w:rPr>
-          <w:rFonts w:ascii="Cambria" w:hAnsi="Cambria" w:cs="Times New Roman"/>
-        </w:rPr>
-        <w:t>records</w:t>
-      </w:r>
+        <w:t>the screenshots of an</w:t>
+      </w:r>
+      <w:r>
+        <w:t xml:space="preserve"> Aleph record before and after overlay:</w:t>
+      </w:r>
+    </w:p>
+    <w:tbl>
+      <w:tblPr>
+        <w:tblW w:w="9912" w:type="dxa"/>
+        <w:jc w:val="center"/>
+        <w:tblCellMar>
+          <w:left w:w="0" w:type="dxa"/>
+          <w:right w:w="0" w:type="dxa"/>
+        </w:tblCellMar>
+        <w:tblLook w:val="04A0" w:firstRow="1" w:lastRow="0" w:firstColumn="1" w:lastColumn="0" w:noHBand="0" w:noVBand="1"/>
+      </w:tblPr>
+      <w:tblGrid>
+        <w:gridCol w:w="4866"/>
+        <w:gridCol w:w="5046"/>
+      </w:tblGrid>
+      <w:tr>
+        <w:trPr>
+          <w:trHeight w:val="853"/>
+          <w:jc w:val="center"/>
+        </w:trPr>
+        <w:tc>
+          <w:tcPr>
+            <w:tcW w:w="4866" w:type="dxa"/>
+            <w:tcBorders>
+              <w:top w:val="single" w:sz="8" w:space="0" w:color="auto"/>
+              <w:left w:val="single" w:sz="8" w:space="0" w:color="auto"/>
+              <w:bottom w:val="single" w:sz="8" w:space="0" w:color="auto"/>
+              <w:right w:val="single" w:sz="8" w:space="0" w:color="auto"/>
+            </w:tcBorders>
+            <w:tcMar>
+              <w:top w:w="0" w:type="dxa"/>
+              <w:left w:w="108" w:type="dxa"/>
+              <w:bottom w:w="0" w:type="dxa"/>
+              <w:right w:w="108" w:type="dxa"/>
+            </w:tcMar>
+            <w:hideMark/>
+          </w:tcPr>
+          <w:p>
+            <w:pPr>
+              <w:jc w:val="center"/>
+              <w:rPr>
+                <w:rFonts w:ascii="Cambria" w:hAnsi="Cambria" w:cs="Times New Roman"/>
+              </w:rPr>
+            </w:pPr>
+            <w:r>
+              <w:rPr>
+                <w:rFonts w:cs="Times New Roman"/>
+              </w:rPr>
+              <w:t xml:space="preserve">Aleph </w:t>
+            </w:r>
+            <w:r>
+              <w:rPr>
+                <w:rFonts w:ascii="Cambria" w:hAnsi="Cambria" w:cs="Times New Roman"/>
+              </w:rPr>
+              <w:t>Record before Overlay</w:t>
+            </w:r>
+            <w:r>
+              <w:rPr>
+                <w:rFonts w:ascii="Cambria" w:hAnsi="Cambria" w:cs="Times New Roman"/>
+              </w:rPr>
+              <w:t xml:space="preserve"> </w:t>
+            </w:r>
+          </w:p>
+          <w:p>
+            <w:pPr>
+              <w:jc w:val="center"/>
+              <w:rPr>
+                <w:rFonts w:ascii="Times New Roman" w:hAnsi="Times New Roman" w:cs="Times New Roman"/>
+              </w:rPr>
+            </w:pPr>
+            <w:r>
+              <w:rPr>
+                <w:rFonts w:ascii="Times New Roman" w:hAnsi="Times New Roman" w:cs="Times New Roman"/>
+              </w:rPr>
+              <w:t>(bib# 020000029 in Test )</w:t>
+            </w:r>
+          </w:p>
+        </w:tc>
+        <w:tc>
+          <w:tcPr>
+            <w:tcW w:w="5046" w:type="dxa"/>
+            <w:tcBorders>
+              <w:top w:val="single" w:sz="8" w:space="0" w:color="auto"/>
+              <w:left w:val="nil"/>
+              <w:bottom w:val="single" w:sz="8" w:space="0" w:color="auto"/>
+              <w:right w:val="single" w:sz="8" w:space="0" w:color="auto"/>
+            </w:tcBorders>
+            <w:tcMar>
+              <w:top w:w="0" w:type="dxa"/>
+              <w:left w:w="108" w:type="dxa"/>
+              <w:bottom w:w="0" w:type="dxa"/>
+              <w:right w:w="108" w:type="dxa"/>
+            </w:tcMar>
+            <w:hideMark/>
+          </w:tcPr>
+          <w:p>
+            <w:pPr>
+              <w:jc w:val="center"/>
+              <w:rPr>
+                <w:rFonts w:ascii="Cambria" w:hAnsi="Cambria" w:cs="Times New Roman"/>
+              </w:rPr>
+            </w:pPr>
+            <w:r>
+              <w:rPr>
+                <w:rFonts w:cs="Times New Roman"/>
+              </w:rPr>
+              <w:t xml:space="preserve">Aleph </w:t>
+            </w:r>
+            <w:r>
+              <w:rPr>
+                <w:rFonts w:ascii="Cambria" w:hAnsi="Cambria" w:cs="Times New Roman"/>
+              </w:rPr>
+              <w:t>Record after Overlay</w:t>
+            </w:r>
+          </w:p>
+          <w:p>
+            <w:pPr>
+              <w:rPr>
+                <w:rFonts w:ascii="Cambria" w:hAnsi="Cambria" w:cs="Times New Roman"/>
+                <w:sz w:val="22"/>
+                <w:szCs w:val="22"/>
+              </w:rPr>
+            </w:pPr>
+            <w:r>
+              <w:rPr>
+                <w:rFonts w:ascii="Cambria" w:hAnsi="Cambria" w:cs="Times New Roman"/>
+                <w:sz w:val="22"/>
+                <w:szCs w:val="22"/>
+              </w:rPr>
+              <w:t xml:space="preserve">Note: </w:t>
+            </w:r>
+            <w:r>
+              <w:rPr>
+                <w:rFonts w:ascii="Cambria" w:hAnsi="Cambria" w:cs="Times New Roman"/>
+                <w:sz w:val="22"/>
+                <w:szCs w:val="22"/>
+              </w:rPr>
+              <w:t>440/490/830 were updated</w:t>
+            </w:r>
+          </w:p>
+          <w:p>
+            <w:pPr>
+              <w:rPr>
+                <w:rFonts w:ascii="Times New Roman" w:hAnsi="Times New Roman" w:cs="Times New Roman"/>
+              </w:rPr>
+            </w:pPr>
+            <w:r>
+              <w:rPr>
+                <w:rFonts w:ascii="Cambria" w:hAnsi="Cambria" w:cs="Times New Roman"/>
+                <w:sz w:val="22"/>
+                <w:szCs w:val="22"/>
+              </w:rPr>
+              <w:t>local field such as 899, 951 fields were protected</w:t>
+            </w:r>
+          </w:p>
+        </w:tc>
+      </w:tr>
+      <w:tr>
+        <w:trPr>
+          <w:jc w:val="center"/>
+        </w:trPr>
+        <w:tc>
+          <w:tcPr>
+            <w:tcW w:w="4866" w:type="dxa"/>
+            <w:tcBorders>
+              <w:top w:val="nil"/>
+              <w:left w:val="single" w:sz="8" w:space="0" w:color="auto"/>
+              <w:bottom w:val="single" w:sz="8" w:space="0" w:color="auto"/>
+              <w:right w:val="single" w:sz="8" w:space="0" w:color="auto"/>
+            </w:tcBorders>
+            <w:tcMar>
+              <w:top w:w="0" w:type="dxa"/>
+              <w:left w:w="108" w:type="dxa"/>
+              <w:bottom w:w="0" w:type="dxa"/>
+              <w:right w:w="108" w:type="dxa"/>
+            </w:tcMar>
+            <w:hideMark/>
+          </w:tcPr>
+          <w:p>
+            <w:pPr>
+              <w:rPr>
+                <w:rFonts w:ascii="Calibri" w:hAnsi="Calibri" w:cs="Calibri"/>
+              </w:rPr>
+            </w:pPr>
+            <w:r>
+              <w:rPr>
+                <w:noProof/>
+                <w:lang w:eastAsia="zh-CN"/>
+              </w:rPr>
+              <w:drawing>
+                <wp:inline distT="0" distB="0" distL="0" distR="0" wp14:anchorId="63D26A29" wp14:editId="1A3F8CBA">
+                  <wp:extent cx="2832100" cy="3961278"/>
+                  <wp:effectExtent l="0" t="0" r="6350" b="1270"/>
+                  <wp:docPr id="9" name="Picture 9" descr="cid:image003.jpg@01D0E4E1.CDF93420"/>
+                  <wp:cNvGraphicFramePr>
+                    <a:graphicFrameLocks xmlns:a="http://schemas.openxmlformats.org/drawingml/2006/main" noChangeAspect="1"/>
+                  </wp:cNvGraphicFramePr>
+                  <a:graphic xmlns:a="http://schemas.openxmlformats.org/drawingml/2006/main">
+                    <a:graphicData uri="http://schemas.openxmlformats.org/drawingml/2006/picture">
+                      <pic:pic xmlns:pic="http://schemas.openxmlformats.org/drawingml/2006/picture">
+                        <pic:nvPicPr>
+                          <pic:cNvPr id="0" name="Picture 5" descr="cid:image003.jpg@01D0E4E1.CDF93420"/>
+                          <pic:cNvPicPr>
+                            <a:picLocks noChangeAspect="1" noChangeArrowheads="1"/>
+                          </pic:cNvPicPr>
+                        </pic:nvPicPr>
+                        <pic:blipFill>
+                          <a:blip r:embed="rId36" r:link="rId37">
+                            <a:extLst>
+                              <a:ext uri="{28A0092B-C50C-407E-A947-70E740481C1C}">
+                                <a14:useLocalDpi xmlns:a14="http://schemas.microsoft.com/office/drawing/2010/main" val="0"/>
+                              </a:ext>
+                            </a:extLst>
+                          </a:blip>
+                          <a:srcRect/>
+                          <a:stretch>
+                            <a:fillRect/>
+                          </a:stretch>
+                        </pic:blipFill>
+                        <pic:spPr bwMode="auto">
+                          <a:xfrm>
+                            <a:off x="0" y="0"/>
+                            <a:ext cx="2833185" cy="3962796"/>
+                          </a:xfrm>
+                          <a:prstGeom prst="rect">
+                            <a:avLst/>
+                          </a:prstGeom>
+                          <a:noFill/>
+                          <a:ln>
+                            <a:noFill/>
+                          </a:ln>
+                        </pic:spPr>
+                      </pic:pic>
+                    </a:graphicData>
+                  </a:graphic>
+                </wp:inline>
+              </w:drawing>
+            </w:r>
+          </w:p>
+        </w:tc>
+        <w:tc>
+          <w:tcPr>
+            <w:tcW w:w="5046" w:type="dxa"/>
+            <w:tcBorders>
+              <w:top w:val="nil"/>
+              <w:left w:val="nil"/>
+              <w:bottom w:val="single" w:sz="8" w:space="0" w:color="auto"/>
+              <w:right w:val="single" w:sz="8" w:space="0" w:color="auto"/>
+            </w:tcBorders>
+            <w:tcMar>
+              <w:top w:w="0" w:type="dxa"/>
+              <w:left w:w="108" w:type="dxa"/>
+              <w:bottom w:w="0" w:type="dxa"/>
+              <w:right w:w="108" w:type="dxa"/>
+            </w:tcMar>
+            <w:hideMark/>
+          </w:tcPr>
+          <w:p>
+            <w:r>
+              <w:rPr>
+                <w:noProof/>
+                <w:lang w:eastAsia="zh-CN"/>
+              </w:rPr>
+              <w:drawing>
+                <wp:inline distT="0" distB="0" distL="0" distR="0" wp14:anchorId="13066948" wp14:editId="78019AFC">
+                  <wp:extent cx="2913698" cy="965200"/>
+                  <wp:effectExtent l="0" t="0" r="1270" b="6350"/>
+                  <wp:docPr id="25" name="Picture 25" descr="cid:image007.png@01D0E4E1.CDD53160"/>
+                  <wp:cNvGraphicFramePr>
+                    <a:graphicFrameLocks xmlns:a="http://schemas.openxmlformats.org/drawingml/2006/main" noChangeAspect="1"/>
+                  </wp:cNvGraphicFramePr>
+                  <a:graphic xmlns:a="http://schemas.openxmlformats.org/drawingml/2006/main">
+                    <a:graphicData uri="http://schemas.openxmlformats.org/drawingml/2006/picture">
+                      <pic:pic xmlns:pic="http://schemas.openxmlformats.org/drawingml/2006/picture">
+                        <pic:nvPicPr>
+                          <pic:cNvPr id="0" name="Picture 4" descr="cid:image007.png@01D0E4E1.CDD53160"/>
+                          <pic:cNvPicPr>
+                            <a:picLocks noChangeAspect="1" noChangeArrowheads="1"/>
+                          </pic:cNvPicPr>
+                        </pic:nvPicPr>
+                        <pic:blipFill>
+                          <a:blip r:embed="rId38" r:link="rId39">
+                            <a:extLst>
+                              <a:ext uri="{28A0092B-C50C-407E-A947-70E740481C1C}">
+                                <a14:useLocalDpi xmlns:a14="http://schemas.microsoft.com/office/drawing/2010/main" val="0"/>
+                              </a:ext>
+                            </a:extLst>
+                          </a:blip>
+                          <a:srcRect/>
+                          <a:stretch>
+                            <a:fillRect/>
+                          </a:stretch>
+                        </pic:blipFill>
+                        <pic:spPr bwMode="auto">
+                          <a:xfrm>
+                            <a:off x="0" y="0"/>
+                            <a:ext cx="2915431" cy="965774"/>
+                          </a:xfrm>
+                          <a:prstGeom prst="rect">
+                            <a:avLst/>
+                          </a:prstGeom>
+                          <a:noFill/>
+                          <a:ln>
+                            <a:noFill/>
+                          </a:ln>
+                        </pic:spPr>
+                      </pic:pic>
+                    </a:graphicData>
+                  </a:graphic>
+                </wp:inline>
+              </w:drawing>
+            </w:r>
+          </w:p>
+          <w:p>
+            <w:r>
+              <w:rPr>
+                <w:noProof/>
+                <w:lang w:eastAsia="zh-CN"/>
+              </w:rPr>
+              <w:drawing>
+                <wp:inline distT="0" distB="0" distL="0" distR="0" wp14:anchorId="70A3BFB6" wp14:editId="54FEA738">
+                  <wp:extent cx="2616200" cy="2892559"/>
+                  <wp:effectExtent l="0" t="0" r="0" b="3175"/>
+                  <wp:docPr id="24" name="Picture 24" descr="cid:image008.png@01D0E4E1.CDD53160"/>
+                  <wp:cNvGraphicFramePr>
+                    <a:graphicFrameLocks xmlns:a="http://schemas.openxmlformats.org/drawingml/2006/main" noChangeAspect="1"/>
+                  </wp:cNvGraphicFramePr>
+                  <a:graphic xmlns:a="http://schemas.openxmlformats.org/drawingml/2006/main">
+                    <a:graphicData uri="http://schemas.openxmlformats.org/drawingml/2006/picture">
+                      <pic:pic xmlns:pic="http://schemas.openxmlformats.org/drawingml/2006/picture">
+                        <pic:nvPicPr>
+                          <pic:cNvPr id="0" name="Picture 3" descr="cid:image008.png@01D0E4E1.CDD53160"/>
+                          <pic:cNvPicPr>
+                            <a:picLocks noChangeAspect="1" noChangeArrowheads="1"/>
+                          </pic:cNvPicPr>
+                        </pic:nvPicPr>
+                        <pic:blipFill>
+                          <a:blip r:embed="rId40" r:link="rId41">
+                            <a:extLst>
+                              <a:ext uri="{28A0092B-C50C-407E-A947-70E740481C1C}">
+                                <a14:useLocalDpi xmlns:a14="http://schemas.microsoft.com/office/drawing/2010/main" val="0"/>
+                              </a:ext>
+                            </a:extLst>
+                          </a:blip>
+                          <a:srcRect/>
+                          <a:stretch>
+                            <a:fillRect/>
+                          </a:stretch>
+                        </pic:blipFill>
+                        <pic:spPr bwMode="auto">
+                          <a:xfrm>
+                            <a:off x="0" y="0"/>
+                            <a:ext cx="2621502" cy="2898421"/>
+                          </a:xfrm>
+                          <a:prstGeom prst="rect">
+                            <a:avLst/>
+                          </a:prstGeom>
+                          <a:noFill/>
+                          <a:ln>
+                            <a:noFill/>
+                          </a:ln>
+                        </pic:spPr>
+                      </pic:pic>
+                    </a:graphicData>
+                  </a:graphic>
+                </wp:inline>
+              </w:drawing>
+            </w:r>
+          </w:p>
+        </w:tc>
+      </w:tr>
+    </w:tbl>
+    <w:p>
+      <w:pPr>
+        <w:snapToGrid w:val="0"/>
+        <w:spacing w:after="240" w:line="300" w:lineRule="exact"/>
+        <w:rPr>
+          <w:color w:val="C00000"/>
+        </w:rPr>
+      </w:pPr>
     </w:p>
     <w:p>
       <w:pPr>
@@ -7998,7 +8165,13 @@
           <w:b/>
           <w:i/>
         </w:rPr>
-        <w:lastRenderedPageBreak/>
+        <w:t xml:space="preserve">Project </w:t>
+      </w:r>
+      <w:r>
+        <w:rPr>
+          <w:b/>
+          <w:i/>
+        </w:rPr>
         <w:t>Timeline</w:t>
       </w:r>
     </w:p>
@@ -8434,6 +8607,7 @@
               <w:rPr>
                 <w:rFonts w:ascii="Cambria" w:hAnsi="Cambria" w:cs="Times New Roman"/>
               </w:rPr>
+              <w:lastRenderedPageBreak/>
               <w:t>June</w:t>
             </w:r>
             <w:r>
@@ -8580,19 +8754,11 @@
               </w:rPr>
               <w:t xml:space="preserve">Configured </w:t>
             </w:r>
-            <w:proofErr w:type="spellStart"/>
-            <w:r>
-              <w:rPr>
-                <w:rFonts w:ascii="Cambria" w:hAnsi="Cambria" w:cs="Times New Roman"/>
-              </w:rPr>
-              <w:t>Genload</w:t>
-            </w:r>
-            <w:proofErr w:type="spellEnd"/>
-            <w:r>
-              <w:rPr>
-                <w:rFonts w:ascii="Cambria" w:hAnsi="Cambria" w:cs="Times New Roman"/>
-              </w:rPr>
-              <w:t xml:space="preserve"> p</w:t>
+            <w:r>
+              <w:rPr>
+                <w:rFonts w:ascii="Cambria" w:hAnsi="Cambria" w:cs="Times New Roman"/>
+              </w:rPr>
+              <w:t>Genload p</w:t>
             </w:r>
             <w:r>
               <w:rPr>
@@ -8612,19 +8778,11 @@
               </w:rPr>
               <w:t xml:space="preserve">, test loading was successful. </w:t>
             </w:r>
-            <w:proofErr w:type="spellStart"/>
-            <w:r>
-              <w:rPr>
-                <w:rFonts w:ascii="Cambria" w:hAnsi="Cambria" w:cs="Times New Roman"/>
-              </w:rPr>
-              <w:t>Genload</w:t>
-            </w:r>
-            <w:proofErr w:type="spellEnd"/>
-            <w:r>
-              <w:rPr>
-                <w:rFonts w:ascii="Cambria" w:hAnsi="Cambria" w:cs="Times New Roman"/>
-              </w:rPr>
-              <w:t xml:space="preserve"> profile was a</w:t>
+            <w:r>
+              <w:rPr>
+                <w:rFonts w:ascii="Cambria" w:hAnsi="Cambria" w:cs="Times New Roman"/>
+              </w:rPr>
+              <w:t>Genload profile was a</w:t>
             </w:r>
             <w:r>
               <w:rPr>
@@ -8913,21 +9071,7 @@
               <w:rPr>
                 <w:rFonts w:ascii="Cambria" w:hAnsi="Cambria" w:cs="Times New Roman"/>
               </w:rPr>
-              <w:t xml:space="preserve"> duplicate records (035/019 </w:t>
-            </w:r>
-            <w:proofErr w:type="spellStart"/>
-            <w:r>
-              <w:rPr>
-                <w:rFonts w:ascii="Cambria" w:hAnsi="Cambria" w:cs="Times New Roman"/>
-              </w:rPr>
-              <w:t>dup</w:t>
-            </w:r>
-            <w:proofErr w:type="spellEnd"/>
-            <w:r>
-              <w:rPr>
-                <w:rFonts w:ascii="Cambria" w:hAnsi="Cambria" w:cs="Times New Roman"/>
-              </w:rPr>
-              <w:t>)</w:t>
+              <w:t xml:space="preserve"> duplicate records (035/019 dup)</w:t>
             </w:r>
             <w:r>
               <w:rPr>
@@ -9276,16 +9420,14 @@
           <w:rFonts w:ascii="Cambria" w:hAnsi="Cambria" w:cs="Times New Roman"/>
         </w:rPr>
       </w:pPr>
-      <w:bookmarkStart w:id="2" w:name="_GoBack"/>
-      <w:bookmarkEnd w:id="2"/>
     </w:p>
     <w:sectPr>
-      <w:headerReference w:type="even" r:id="rId36"/>
-      <w:headerReference w:type="default" r:id="rId37"/>
-      <w:footerReference w:type="even" r:id="rId38"/>
-      <w:footerReference w:type="default" r:id="rId39"/>
-      <w:headerReference w:type="first" r:id="rId40"/>
-      <w:footerReference w:type="first" r:id="rId41"/>
+      <w:headerReference w:type="even" r:id="rId42"/>
+      <w:headerReference w:type="default" r:id="rId43"/>
+      <w:footerReference w:type="even" r:id="rId44"/>
+      <w:footerReference w:type="default" r:id="rId45"/>
+      <w:headerReference w:type="first" r:id="rId46"/>
+      <w:footerReference w:type="first" r:id="rId47"/>
       <w:pgSz w:w="12240" w:h="15840"/>
       <w:pgMar w:top="1440" w:right="1800" w:bottom="1440" w:left="1800" w:header="720" w:footer="720" w:gutter="0"/>
       <w:cols w:space="720"/>
@@ -9358,7 +9500,7 @@
           <w:rPr>
             <w:noProof/>
           </w:rPr>
-          <w:t>11</w:t>
+          <w:t>1</w:t>
         </w:r>
         <w:r>
           <w:rPr>
@@ -14168,7 +14310,7 @@
 </file>
 
 <file path=customXml/itemProps1.xml><?xml version="1.0" encoding="utf-8"?>
-<ds:datastoreItem xmlns:ds="http://schemas.openxmlformats.org/officeDocument/2006/customXml" ds:itemID="{655970BA-D8E4-4A2C-8742-32D199E91849}">
+<ds:datastoreItem xmlns:ds="http://schemas.openxmlformats.org/officeDocument/2006/customXml" ds:itemID="{8F35080B-D906-4A64-AF5D-9B6D292AA44C}">
   <ds:schemaRefs>
     <ds:schemaRef ds:uri="http://schemas.openxmlformats.org/officeDocument/2006/bibliography"/>
   </ds:schemaRefs>

</xml_diff>

<commit_message>
updated multi series doc to include cleanup result
</commit_message>
<xml_diff>
--- a/SB_multi-series_cleanup_project.docx
+++ b/SB_multi-series_cleanup_project.docx
@@ -147,16 +147,17 @@
         <w:t xml:space="preserve">update, </w:t>
       </w:r>
       <w:r>
-        <w:t>Oct.</w:t>
+        <w:t>Nov</w:t>
+      </w:r>
+      <w:r>
+        <w:t>.</w:t>
       </w:r>
       <w:r>
         <w:t xml:space="preserve"> </w:t>
       </w:r>
       <w:r>
-        <w:t>9</w:t>
-      </w:r>
-      <w:bookmarkStart w:id="0" w:name="_GoBack"/>
-      <w:bookmarkEnd w:id="0"/>
+        <w:t>18</w:t>
+      </w:r>
       <w:r>
         <w:t>, 2015.</w:t>
       </w:r>
@@ -2388,8 +2389,8 @@
       <w:pPr>
         <w:jc w:val="center"/>
       </w:pPr>
-      <w:bookmarkStart w:id="1" w:name="OLE_LINK2"/>
-      <w:bookmarkStart w:id="2" w:name="OLE_LINK3"/>
+      <w:bookmarkStart w:id="0" w:name="OLE_LINK2"/>
+      <w:bookmarkStart w:id="1" w:name="OLE_LINK3"/>
       <w:r>
         <w:t>OCLC record (#</w:t>
       </w:r>
@@ -2405,8 +2406,8 @@
         <w:jc w:val="center"/>
       </w:pPr>
     </w:p>
+    <w:bookmarkEnd w:id="0"/>
     <w:bookmarkEnd w:id="1"/>
-    <w:bookmarkEnd w:id="2"/>
     <w:p>
       <w:pPr>
         <w:jc w:val="center"/>
@@ -7746,34 +7747,1343 @@
       <w:pPr>
         <w:snapToGrid w:val="0"/>
         <w:spacing w:after="240" w:line="300" w:lineRule="exact"/>
-      </w:pPr>
-      <w:r>
+        <w:jc w:val="center"/>
+        <w:rPr>
+          <w:b/>
+          <w:i/>
+        </w:rPr>
+      </w:pPr>
+      <w:r>
+        <w:rPr>
+          <w:b/>
+          <w:i/>
+        </w:rPr>
         <w:lastRenderedPageBreak/>
-        <w:t>We did</w:t>
-      </w:r>
-      <w:r>
-        <w:t xml:space="preserve"> the test load in TEST Aleph, </w:t>
-      </w:r>
-      <w:r>
-        <w:t>the following shows</w:t>
-      </w:r>
-      <w:r>
-        <w:rPr>
-          <w:color w:val="C00000"/>
-        </w:rPr>
-        <w:t xml:space="preserve"> </w:t>
-      </w:r>
-      <w:r>
-        <w:t>the screenshots of an</w:t>
-      </w:r>
-      <w:r>
-        <w:t xml:space="preserve"> Aleph record before and after overlay:</w:t>
+        <w:t xml:space="preserve">Project </w:t>
+      </w:r>
+      <w:r>
+        <w:rPr>
+          <w:b/>
+          <w:i/>
+        </w:rPr>
+        <w:t>Timeline</w:t>
+      </w:r>
+    </w:p>
+    <w:tbl>
+      <w:tblPr>
+        <w:tblStyle w:val="TableGrid"/>
+        <w:tblW w:w="9445" w:type="dxa"/>
+        <w:jc w:val="center"/>
+        <w:tblLook w:val="04A0" w:firstRow="1" w:lastRow="0" w:firstColumn="1" w:lastColumn="0" w:noHBand="0" w:noVBand="1"/>
+      </w:tblPr>
+      <w:tblGrid>
+        <w:gridCol w:w="1525"/>
+        <w:gridCol w:w="7920"/>
+      </w:tblGrid>
+      <w:tr>
+        <w:trPr>
+          <w:trHeight w:val="710"/>
+          <w:jc w:val="center"/>
+        </w:trPr>
+        <w:tc>
+          <w:tcPr>
+            <w:tcW w:w="1525" w:type="dxa"/>
+          </w:tcPr>
+          <w:p>
+            <w:pPr>
+              <w:snapToGrid w:val="0"/>
+              <w:spacing w:before="120" w:after="240" w:line="300" w:lineRule="exact"/>
+              <w:rPr>
+                <w:rFonts w:ascii="Cambria" w:hAnsi="Cambria" w:cs="Times New Roman"/>
+              </w:rPr>
+            </w:pPr>
+            <w:r>
+              <w:rPr>
+                <w:rFonts w:ascii="Cambria" w:hAnsi="Cambria" w:cs="Times New Roman"/>
+              </w:rPr>
+              <w:t>Jan</w:t>
+            </w:r>
+            <w:r>
+              <w:rPr>
+                <w:rFonts w:ascii="Cambria" w:hAnsi="Cambria" w:cs="Times New Roman"/>
+              </w:rPr>
+              <w:t>. 201</w:t>
+            </w:r>
+            <w:r>
+              <w:rPr>
+                <w:rFonts w:ascii="Cambria" w:hAnsi="Cambria" w:cs="Times New Roman"/>
+              </w:rPr>
+              <w:t>5</w:t>
+            </w:r>
+          </w:p>
+        </w:tc>
+        <w:tc>
+          <w:tcPr>
+            <w:tcW w:w="7920" w:type="dxa"/>
+          </w:tcPr>
+          <w:p>
+            <w:pPr>
+              <w:snapToGrid w:val="0"/>
+              <w:spacing w:before="120" w:after="240" w:line="300" w:lineRule="exact"/>
+              <w:rPr>
+                <w:rFonts w:ascii="Cambria" w:hAnsi="Cambria" w:cs="Times New Roman"/>
+              </w:rPr>
+            </w:pPr>
+            <w:r>
+              <w:rPr>
+                <w:rFonts w:ascii="Cambria" w:hAnsi="Cambria" w:cs="Times New Roman"/>
+              </w:rPr>
+              <w:t>A</w:t>
+            </w:r>
+            <w:r>
+              <w:rPr>
+                <w:rFonts w:ascii="Cambria" w:hAnsi="Cambria" w:cs="Times New Roman"/>
+              </w:rPr>
+              <w:t xml:space="preserve"> report of</w:t>
+            </w:r>
+            <w:r>
+              <w:rPr>
+                <w:rFonts w:ascii="Cambria" w:hAnsi="Cambria" w:cs="Times New Roman"/>
+              </w:rPr>
+              <w:t xml:space="preserve"> 209,671 shared bib records with multiple series (440</w:t>
+            </w:r>
+            <w:r>
+              <w:rPr>
+                <w:rFonts w:ascii="Cambria" w:hAnsi="Cambria" w:cs="Times New Roman"/>
+              </w:rPr>
+              <w:t>/</w:t>
+            </w:r>
+            <w:r>
+              <w:rPr>
+                <w:rFonts w:ascii="Cambria" w:hAnsi="Cambria" w:cs="Times New Roman"/>
+              </w:rPr>
+              <w:t>490/830</w:t>
+            </w:r>
+            <w:r>
+              <w:rPr>
+                <w:rFonts w:ascii="Cambria" w:hAnsi="Cambria" w:cs="Times New Roman"/>
+              </w:rPr>
+              <w:t>) fields</w:t>
+            </w:r>
+            <w:r>
+              <w:rPr>
+                <w:rFonts w:ascii="Cambria" w:hAnsi="Cambria" w:cs="Times New Roman"/>
+              </w:rPr>
+              <w:t xml:space="preserve"> was </w:t>
+            </w:r>
+            <w:r>
+              <w:rPr>
+                <w:rFonts w:ascii="Cambria" w:hAnsi="Cambria" w:cs="Times New Roman"/>
+              </w:rPr>
+              <w:t>generated</w:t>
+            </w:r>
+            <w:r>
+              <w:rPr>
+                <w:rFonts w:ascii="Cambria" w:hAnsi="Cambria" w:cs="Times New Roman"/>
+              </w:rPr>
+              <w:t xml:space="preserve"> by FLVC</w:t>
+            </w:r>
+          </w:p>
+        </w:tc>
+      </w:tr>
+      <w:tr>
+        <w:trPr>
+          <w:trHeight w:val="458"/>
+          <w:jc w:val="center"/>
+        </w:trPr>
+        <w:tc>
+          <w:tcPr>
+            <w:tcW w:w="1525" w:type="dxa"/>
+          </w:tcPr>
+          <w:p>
+            <w:pPr>
+              <w:snapToGrid w:val="0"/>
+              <w:spacing w:before="120" w:after="240" w:line="300" w:lineRule="exact"/>
+              <w:rPr>
+                <w:rFonts w:ascii="Cambria" w:hAnsi="Cambria" w:cs="Times New Roman"/>
+              </w:rPr>
+            </w:pPr>
+            <w:r>
+              <w:rPr>
+                <w:rFonts w:ascii="Cambria" w:hAnsi="Cambria" w:cs="Times New Roman"/>
+              </w:rPr>
+              <w:t>M</w:t>
+            </w:r>
+            <w:r>
+              <w:rPr>
+                <w:rFonts w:ascii="Cambria" w:hAnsi="Cambria" w:cs="Times New Roman"/>
+              </w:rPr>
+              <w:t>id</w:t>
+            </w:r>
+            <w:r>
+              <w:rPr>
+                <w:rFonts w:ascii="Cambria" w:hAnsi="Cambria" w:cs="Times New Roman"/>
+              </w:rPr>
+              <w:t>-</w:t>
+            </w:r>
+            <w:r>
+              <w:rPr>
+                <w:rFonts w:ascii="Cambria" w:hAnsi="Cambria" w:cs="Times New Roman"/>
+              </w:rPr>
+              <w:t>April</w:t>
+            </w:r>
+            <w:r>
+              <w:rPr>
+                <w:rFonts w:ascii="Cambria" w:hAnsi="Cambria" w:cs="Times New Roman"/>
+              </w:rPr>
+              <w:t xml:space="preserve"> </w:t>
+            </w:r>
+          </w:p>
+        </w:tc>
+        <w:tc>
+          <w:tcPr>
+            <w:tcW w:w="7920" w:type="dxa"/>
+          </w:tcPr>
+          <w:p>
+            <w:pPr>
+              <w:snapToGrid w:val="0"/>
+              <w:spacing w:before="120" w:after="240" w:line="300" w:lineRule="exact"/>
+              <w:rPr>
+                <w:rFonts w:ascii="Cambria" w:hAnsi="Cambria" w:cs="Times New Roman"/>
+              </w:rPr>
+            </w:pPr>
+            <w:r>
+              <w:rPr>
+                <w:rFonts w:ascii="Cambria" w:hAnsi="Cambria" w:cs="Times New Roman"/>
+              </w:rPr>
+              <w:t>T</w:t>
+            </w:r>
+            <w:r>
+              <w:rPr>
+                <w:rFonts w:ascii="Cambria" w:hAnsi="Cambria" w:cs="Times New Roman"/>
+              </w:rPr>
+              <w:t xml:space="preserve">ask Force </w:t>
+            </w:r>
+            <w:r>
+              <w:rPr>
+                <w:rFonts w:ascii="Cambria" w:hAnsi="Cambria" w:cs="Times New Roman"/>
+              </w:rPr>
+              <w:t xml:space="preserve">was </w:t>
+            </w:r>
+            <w:r>
+              <w:rPr>
+                <w:rFonts w:ascii="Cambria" w:hAnsi="Cambria" w:cs="Times New Roman"/>
+              </w:rPr>
+              <w:t>formed</w:t>
+            </w:r>
+            <w:r>
+              <w:rPr>
+                <w:rFonts w:ascii="Cambria" w:hAnsi="Cambria" w:cs="Times New Roman"/>
+              </w:rPr>
+              <w:t xml:space="preserve"> to solve issues of these records</w:t>
+            </w:r>
+          </w:p>
+        </w:tc>
+      </w:tr>
+      <w:tr>
+        <w:trPr>
+          <w:trHeight w:val="602"/>
+          <w:jc w:val="center"/>
+        </w:trPr>
+        <w:tc>
+          <w:tcPr>
+            <w:tcW w:w="1525" w:type="dxa"/>
+          </w:tcPr>
+          <w:p>
+            <w:pPr>
+              <w:snapToGrid w:val="0"/>
+              <w:spacing w:before="120" w:after="240" w:line="300" w:lineRule="exact"/>
+              <w:rPr>
+                <w:rFonts w:ascii="Cambria" w:hAnsi="Cambria" w:cs="Times New Roman"/>
+              </w:rPr>
+            </w:pPr>
+            <w:r>
+              <w:rPr>
+                <w:rFonts w:ascii="Cambria" w:hAnsi="Cambria" w:cs="Times New Roman"/>
+              </w:rPr>
+              <w:t>May—</w:t>
+            </w:r>
+            <w:r>
+              <w:rPr>
+                <w:rFonts w:ascii="Cambria" w:hAnsi="Cambria" w:cs="Times New Roman"/>
+              </w:rPr>
+              <w:t>Aug.</w:t>
+            </w:r>
+            <w:r>
+              <w:rPr>
+                <w:rFonts w:ascii="Cambria" w:hAnsi="Cambria" w:cs="Times New Roman"/>
+              </w:rPr>
+              <w:t xml:space="preserve"> </w:t>
+            </w:r>
+          </w:p>
+        </w:tc>
+        <w:tc>
+          <w:tcPr>
+            <w:tcW w:w="7920" w:type="dxa"/>
+          </w:tcPr>
+          <w:p>
+            <w:pPr>
+              <w:snapToGrid w:val="0"/>
+              <w:spacing w:before="120" w:after="240" w:line="300" w:lineRule="exact"/>
+              <w:rPr>
+                <w:rFonts w:ascii="Cambria" w:hAnsi="Cambria" w:cs="Times New Roman"/>
+              </w:rPr>
+            </w:pPr>
+            <w:r>
+              <w:rPr>
+                <w:rFonts w:ascii="Cambria" w:hAnsi="Cambria" w:cs="Times New Roman"/>
+              </w:rPr>
+              <w:t>Analyze</w:t>
+            </w:r>
+            <w:r>
+              <w:rPr>
+                <w:rFonts w:ascii="Cambria" w:hAnsi="Cambria" w:cs="Times New Roman"/>
+              </w:rPr>
+              <w:t>d</w:t>
+            </w:r>
+            <w:r>
+              <w:rPr>
+                <w:rFonts w:ascii="Cambria" w:hAnsi="Cambria" w:cs="Times New Roman"/>
+              </w:rPr>
+              <w:t xml:space="preserve"> s</w:t>
+            </w:r>
+            <w:r>
+              <w:rPr>
+                <w:rFonts w:ascii="Cambria" w:hAnsi="Cambria" w:cs="Times New Roman"/>
+              </w:rPr>
+              <w:t>ample record</w:t>
+            </w:r>
+            <w:r>
+              <w:rPr>
+                <w:rFonts w:ascii="Cambria" w:hAnsi="Cambria" w:cs="Times New Roman"/>
+              </w:rPr>
+              <w:t>s</w:t>
+            </w:r>
+            <w:r>
+              <w:rPr>
+                <w:rFonts w:ascii="Cambria" w:hAnsi="Cambria" w:cs="Times New Roman"/>
+              </w:rPr>
+              <w:t xml:space="preserve"> </w:t>
+            </w:r>
+            <w:r>
+              <w:rPr>
+                <w:rFonts w:ascii="Cambria" w:hAnsi="Cambria" w:cs="Times New Roman"/>
+              </w:rPr>
+              <w:t>and collect</w:t>
+            </w:r>
+            <w:r>
+              <w:rPr>
+                <w:rFonts w:ascii="Cambria" w:hAnsi="Cambria" w:cs="Times New Roman"/>
+              </w:rPr>
+              <w:t>ed</w:t>
+            </w:r>
+            <w:r>
+              <w:rPr>
+                <w:rFonts w:ascii="Cambria" w:hAnsi="Cambria" w:cs="Times New Roman"/>
+              </w:rPr>
+              <w:t xml:space="preserve"> information</w:t>
+            </w:r>
+          </w:p>
+        </w:tc>
+      </w:tr>
+      <w:tr>
+        <w:trPr>
+          <w:trHeight w:val="660"/>
+          <w:jc w:val="center"/>
+        </w:trPr>
+        <w:tc>
+          <w:tcPr>
+            <w:tcW w:w="1525" w:type="dxa"/>
+          </w:tcPr>
+          <w:p>
+            <w:pPr>
+              <w:snapToGrid w:val="0"/>
+              <w:spacing w:before="120" w:after="240" w:line="300" w:lineRule="exact"/>
+              <w:rPr>
+                <w:rFonts w:ascii="Cambria" w:hAnsi="Cambria" w:cs="Times New Roman"/>
+              </w:rPr>
+            </w:pPr>
+            <w:r>
+              <w:rPr>
+                <w:rFonts w:ascii="Cambria" w:hAnsi="Cambria" w:cs="Times New Roman"/>
+              </w:rPr>
+              <w:t>June</w:t>
+            </w:r>
+          </w:p>
+        </w:tc>
+        <w:tc>
+          <w:tcPr>
+            <w:tcW w:w="7920" w:type="dxa"/>
+          </w:tcPr>
+          <w:p>
+            <w:pPr>
+              <w:snapToGrid w:val="0"/>
+              <w:spacing w:before="120" w:after="240" w:line="300" w:lineRule="exact"/>
+              <w:rPr>
+                <w:rFonts w:ascii="Cambria" w:hAnsi="Cambria" w:cs="Times New Roman"/>
+              </w:rPr>
+            </w:pPr>
+            <w:r>
+              <w:rPr>
+                <w:rFonts w:ascii="Cambria" w:hAnsi="Cambria" w:cs="Times New Roman"/>
+              </w:rPr>
+              <w:t>S</w:t>
+            </w:r>
+            <w:r>
+              <w:rPr>
+                <w:rFonts w:ascii="Cambria" w:hAnsi="Cambria" w:cs="Times New Roman"/>
+              </w:rPr>
+              <w:t xml:space="preserve">trategy </w:t>
+            </w:r>
+            <w:r>
+              <w:rPr>
+                <w:rFonts w:ascii="Cambria" w:hAnsi="Cambria" w:cs="Times New Roman"/>
+              </w:rPr>
+              <w:t>developed:</w:t>
+            </w:r>
+            <w:r>
+              <w:t xml:space="preserve"> </w:t>
+            </w:r>
+            <w:r>
+              <w:t xml:space="preserve">use program </w:t>
+            </w:r>
+            <w:r>
+              <w:t xml:space="preserve">to flag records that </w:t>
+            </w:r>
+            <w:r>
+              <w:t>contain local data,</w:t>
+            </w:r>
+            <w:r>
+              <w:t xml:space="preserve"> and </w:t>
+            </w:r>
+            <w:r>
+              <w:t xml:space="preserve">batch </w:t>
+            </w:r>
+            <w:r>
+              <w:t>overlay/upd</w:t>
+            </w:r>
+            <w:r>
+              <w:t>ate</w:t>
+            </w:r>
+            <w:r>
+              <w:t xml:space="preserve"> </w:t>
+            </w:r>
+            <w:r>
+              <w:t>th</w:t>
+            </w:r>
+            <w:r>
+              <w:t xml:space="preserve">e records </w:t>
+            </w:r>
+            <w:r>
+              <w:t>with obsolete and duplicate series by their OCLC master records</w:t>
+            </w:r>
+          </w:p>
+        </w:tc>
+      </w:tr>
+      <w:tr>
+        <w:trPr>
+          <w:trHeight w:val="660"/>
+          <w:jc w:val="center"/>
+        </w:trPr>
+        <w:tc>
+          <w:tcPr>
+            <w:tcW w:w="1525" w:type="dxa"/>
+          </w:tcPr>
+          <w:p>
+            <w:pPr>
+              <w:snapToGrid w:val="0"/>
+              <w:spacing w:before="120" w:after="240" w:line="300" w:lineRule="exact"/>
+              <w:rPr>
+                <w:rFonts w:ascii="Cambria" w:hAnsi="Cambria" w:cs="Times New Roman"/>
+              </w:rPr>
+            </w:pPr>
+            <w:r>
+              <w:rPr>
+                <w:rFonts w:ascii="Cambria" w:hAnsi="Cambria" w:cs="Times New Roman"/>
+              </w:rPr>
+              <w:t>June</w:t>
+            </w:r>
+            <w:r>
+              <w:rPr>
+                <w:rFonts w:ascii="Cambria" w:hAnsi="Cambria" w:cs="Times New Roman"/>
+              </w:rPr>
+              <w:t>—Aug.</w:t>
+            </w:r>
+            <w:r>
+              <w:rPr>
+                <w:rFonts w:ascii="Cambria" w:hAnsi="Cambria" w:cs="Times New Roman"/>
+              </w:rPr>
+              <w:t xml:space="preserve"> </w:t>
+            </w:r>
+          </w:p>
+        </w:tc>
+        <w:tc>
+          <w:tcPr>
+            <w:tcW w:w="7920" w:type="dxa"/>
+          </w:tcPr>
+          <w:p>
+            <w:pPr>
+              <w:snapToGrid w:val="0"/>
+              <w:spacing w:before="120" w:after="240" w:line="300" w:lineRule="exact"/>
+              <w:rPr>
+                <w:rFonts w:ascii="Cambria" w:hAnsi="Cambria" w:cs="Times New Roman"/>
+              </w:rPr>
+            </w:pPr>
+            <w:r>
+              <w:rPr>
+                <w:rFonts w:ascii="Cambria" w:hAnsi="Cambria" w:cs="Times New Roman"/>
+              </w:rPr>
+              <w:t>D</w:t>
+            </w:r>
+            <w:r>
+              <w:rPr>
+                <w:rFonts w:ascii="Cambria" w:hAnsi="Cambria" w:cs="Times New Roman"/>
+              </w:rPr>
+              <w:t>evelop</w:t>
+            </w:r>
+            <w:r>
+              <w:rPr>
+                <w:rFonts w:ascii="Cambria" w:hAnsi="Cambria" w:cs="Times New Roman"/>
+              </w:rPr>
+              <w:t>ed</w:t>
+            </w:r>
+            <w:r>
+              <w:rPr>
+                <w:rFonts w:ascii="Cambria" w:hAnsi="Cambria" w:cs="Times New Roman"/>
+              </w:rPr>
+              <w:t>, test</w:t>
+            </w:r>
+            <w:r>
+              <w:rPr>
+                <w:rFonts w:ascii="Cambria" w:hAnsi="Cambria" w:cs="Times New Roman"/>
+              </w:rPr>
+              <w:t>ed</w:t>
+            </w:r>
+            <w:r>
+              <w:rPr>
+                <w:rFonts w:ascii="Cambria" w:hAnsi="Cambria" w:cs="Times New Roman"/>
+              </w:rPr>
+              <w:t xml:space="preserve"> and finalize</w:t>
+            </w:r>
+            <w:r>
+              <w:rPr>
+                <w:rFonts w:ascii="Cambria" w:hAnsi="Cambria" w:cs="Times New Roman"/>
+              </w:rPr>
+              <w:t>d the</w:t>
+            </w:r>
+            <w:r>
+              <w:rPr>
+                <w:rFonts w:ascii="Cambria" w:hAnsi="Cambria" w:cs="Times New Roman"/>
+              </w:rPr>
+              <w:t xml:space="preserve"> </w:t>
+            </w:r>
+            <w:r>
+              <w:rPr>
+                <w:rFonts w:ascii="Cambria" w:hAnsi="Cambria" w:cs="Times New Roman"/>
+              </w:rPr>
+              <w:t>Python</w:t>
+            </w:r>
+            <w:r>
+              <w:rPr>
+                <w:rFonts w:ascii="Cambria" w:hAnsi="Cambria" w:cs="Times New Roman"/>
+              </w:rPr>
+              <w:t xml:space="preserve"> </w:t>
+            </w:r>
+            <w:r>
+              <w:rPr>
+                <w:rFonts w:ascii="Cambria" w:hAnsi="Cambria" w:cs="Times New Roman"/>
+              </w:rPr>
+              <w:t>p</w:t>
+            </w:r>
+            <w:r>
+              <w:rPr>
+                <w:rFonts w:ascii="Cambria" w:hAnsi="Cambria" w:cs="Times New Roman"/>
+              </w:rPr>
+              <w:t>rogram</w:t>
+            </w:r>
+          </w:p>
+        </w:tc>
+      </w:tr>
+      <w:tr>
+        <w:trPr>
+          <w:trHeight w:val="660"/>
+          <w:jc w:val="center"/>
+        </w:trPr>
+        <w:tc>
+          <w:tcPr>
+            <w:tcW w:w="1525" w:type="dxa"/>
+          </w:tcPr>
+          <w:p>
+            <w:pPr>
+              <w:snapToGrid w:val="0"/>
+              <w:spacing w:before="120" w:after="240" w:line="300" w:lineRule="exact"/>
+              <w:rPr>
+                <w:rFonts w:ascii="Cambria" w:hAnsi="Cambria" w:cs="Times New Roman"/>
+              </w:rPr>
+            </w:pPr>
+            <w:r>
+              <w:rPr>
+                <w:rFonts w:ascii="Cambria" w:hAnsi="Cambria" w:cs="Times New Roman"/>
+              </w:rPr>
+              <w:t>Last week of Aug.</w:t>
+            </w:r>
+          </w:p>
+        </w:tc>
+        <w:tc>
+          <w:tcPr>
+            <w:tcW w:w="7920" w:type="dxa"/>
+          </w:tcPr>
+          <w:p>
+            <w:pPr>
+              <w:snapToGrid w:val="0"/>
+              <w:spacing w:before="120" w:after="240" w:line="300" w:lineRule="exact"/>
+              <w:rPr>
+                <w:rFonts w:ascii="Cambria" w:hAnsi="Cambria" w:cs="Times New Roman"/>
+              </w:rPr>
+            </w:pPr>
+            <w:r>
+              <w:rPr>
+                <w:rFonts w:ascii="Cambria" w:hAnsi="Cambria" w:cs="Times New Roman"/>
+              </w:rPr>
+              <w:t xml:space="preserve">Configured </w:t>
+            </w:r>
+            <w:r>
+              <w:rPr>
+                <w:rFonts w:ascii="Cambria" w:hAnsi="Cambria" w:cs="Times New Roman"/>
+              </w:rPr>
+              <w:t>Genload p</w:t>
+            </w:r>
+            <w:r>
+              <w:rPr>
+                <w:rFonts w:ascii="Cambria" w:hAnsi="Cambria" w:cs="Times New Roman"/>
+              </w:rPr>
+              <w:t xml:space="preserve">rofile </w:t>
+            </w:r>
+            <w:r>
+              <w:rPr>
+                <w:rFonts w:ascii="Cambria" w:hAnsi="Cambria" w:cs="Times New Roman"/>
+              </w:rPr>
+              <w:t>for loading OCLC master records</w:t>
+            </w:r>
+            <w:r>
+              <w:rPr>
+                <w:rFonts w:ascii="Cambria" w:hAnsi="Cambria" w:cs="Times New Roman"/>
+              </w:rPr>
+              <w:t xml:space="preserve">, test loading was successful. </w:t>
+            </w:r>
+            <w:r>
+              <w:rPr>
+                <w:rFonts w:ascii="Cambria" w:hAnsi="Cambria" w:cs="Times New Roman"/>
+              </w:rPr>
+              <w:t>Genload profile was a</w:t>
+            </w:r>
+            <w:r>
+              <w:rPr>
+                <w:rFonts w:ascii="Cambria" w:hAnsi="Cambria" w:cs="Times New Roman"/>
+              </w:rPr>
+              <w:t>ppro</w:t>
+            </w:r>
+            <w:r>
+              <w:rPr>
+                <w:rFonts w:ascii="Cambria" w:hAnsi="Cambria" w:cs="Times New Roman"/>
+              </w:rPr>
+              <w:t>ved by FLVC</w:t>
+            </w:r>
+          </w:p>
+        </w:tc>
+      </w:tr>
+      <w:tr>
+        <w:trPr>
+          <w:trHeight w:val="660"/>
+          <w:jc w:val="center"/>
+        </w:trPr>
+        <w:tc>
+          <w:tcPr>
+            <w:tcW w:w="1525" w:type="dxa"/>
+          </w:tcPr>
+          <w:p>
+            <w:pPr>
+              <w:snapToGrid w:val="0"/>
+              <w:spacing w:before="120" w:after="240" w:line="300" w:lineRule="exact"/>
+              <w:rPr>
+                <w:rFonts w:ascii="Cambria" w:hAnsi="Cambria" w:cs="Times New Roman"/>
+              </w:rPr>
+            </w:pPr>
+            <w:r>
+              <w:rPr>
+                <w:rFonts w:ascii="Cambria" w:hAnsi="Cambria" w:cs="Times New Roman"/>
+              </w:rPr>
+              <w:t xml:space="preserve">Sep. </w:t>
+            </w:r>
+            <w:r>
+              <w:rPr>
+                <w:rFonts w:ascii="Cambria" w:hAnsi="Cambria" w:cs="Times New Roman"/>
+              </w:rPr>
+              <w:t>3</w:t>
+            </w:r>
+          </w:p>
+        </w:tc>
+        <w:tc>
+          <w:tcPr>
+            <w:tcW w:w="7920" w:type="dxa"/>
+          </w:tcPr>
+          <w:p>
+            <w:pPr>
+              <w:snapToGrid w:val="0"/>
+              <w:spacing w:before="120" w:after="240" w:line="300" w:lineRule="exact"/>
+              <w:rPr>
+                <w:rFonts w:ascii="Cambria" w:hAnsi="Cambria" w:cs="Times New Roman"/>
+              </w:rPr>
+            </w:pPr>
+            <w:r>
+              <w:rPr>
+                <w:rFonts w:ascii="Cambria" w:hAnsi="Cambria" w:cs="Times New Roman"/>
+              </w:rPr>
+              <w:t xml:space="preserve">New </w:t>
+            </w:r>
+            <w:r>
+              <w:rPr>
+                <w:rFonts w:ascii="Cambria" w:hAnsi="Cambria" w:cs="Times New Roman"/>
+              </w:rPr>
+              <w:t xml:space="preserve">report </w:t>
+            </w:r>
+            <w:r>
+              <w:rPr>
+                <w:rFonts w:ascii="Cambria" w:hAnsi="Cambria" w:cs="Times New Roman"/>
+              </w:rPr>
+              <w:t xml:space="preserve">received from FLVC includes 222,404 </w:t>
+            </w:r>
+            <w:r>
+              <w:rPr>
+                <w:rFonts w:ascii="Cambria" w:hAnsi="Cambria" w:cs="Times New Roman"/>
+              </w:rPr>
+              <w:t>shared bib records with multiple series statements</w:t>
+            </w:r>
+            <w:r>
+              <w:rPr>
+                <w:rFonts w:ascii="Cambria" w:hAnsi="Cambria" w:cs="Times New Roman"/>
+              </w:rPr>
+              <w:t xml:space="preserve"> </w:t>
+            </w:r>
+          </w:p>
+        </w:tc>
+      </w:tr>
+      <w:tr>
+        <w:trPr>
+          <w:trHeight w:val="3068"/>
+          <w:jc w:val="center"/>
+        </w:trPr>
+        <w:tc>
+          <w:tcPr>
+            <w:tcW w:w="1525" w:type="dxa"/>
+          </w:tcPr>
+          <w:p>
+            <w:pPr>
+              <w:snapToGrid w:val="0"/>
+              <w:spacing w:before="120" w:after="240" w:line="300" w:lineRule="exact"/>
+              <w:rPr>
+                <w:rFonts w:ascii="Cambria" w:hAnsi="Cambria" w:cs="Times New Roman"/>
+              </w:rPr>
+            </w:pPr>
+            <w:r>
+              <w:rPr>
+                <w:rFonts w:ascii="Cambria" w:hAnsi="Cambria" w:cs="Times New Roman"/>
+              </w:rPr>
+              <w:t>Sep.</w:t>
+            </w:r>
+          </w:p>
+        </w:tc>
+        <w:tc>
+          <w:tcPr>
+            <w:tcW w:w="7920" w:type="dxa"/>
+          </w:tcPr>
+          <w:p>
+            <w:pPr>
+              <w:snapToGrid w:val="0"/>
+              <w:spacing w:before="120" w:after="240" w:line="300" w:lineRule="exact"/>
+              <w:rPr>
+                <w:rFonts w:ascii="Cambria" w:hAnsi="Cambria" w:cs="Times New Roman"/>
+              </w:rPr>
+            </w:pPr>
+            <w:r>
+              <w:rPr>
+                <w:rFonts w:ascii="Cambria" w:hAnsi="Cambria" w:cs="Times New Roman"/>
+              </w:rPr>
+              <w:t>Analyzed new</w:t>
+            </w:r>
+            <w:r>
+              <w:rPr>
+                <w:rFonts w:ascii="Cambria" w:hAnsi="Cambria" w:cs="Times New Roman"/>
+              </w:rPr>
+              <w:t xml:space="preserve"> report</w:t>
+            </w:r>
+            <w:r>
+              <w:rPr>
+                <w:rFonts w:ascii="Cambria" w:hAnsi="Cambria" w:cs="Times New Roman"/>
+              </w:rPr>
+              <w:t>.</w:t>
+            </w:r>
+            <w:r>
+              <w:rPr>
+                <w:rFonts w:ascii="Cambria" w:hAnsi="Cambria" w:cs="Times New Roman"/>
+              </w:rPr>
+              <w:t xml:space="preserve"> </w:t>
+            </w:r>
+            <w:r>
+              <w:rPr>
+                <w:rFonts w:ascii="Cambria" w:hAnsi="Cambria" w:cs="Times New Roman"/>
+              </w:rPr>
+              <w:t>R</w:t>
+            </w:r>
+            <w:r>
+              <w:rPr>
+                <w:rFonts w:ascii="Cambria" w:hAnsi="Cambria" w:cs="Times New Roman"/>
+              </w:rPr>
+              <w:t xml:space="preserve">an </w:t>
+            </w:r>
+            <w:r>
+              <w:rPr>
+                <w:rFonts w:ascii="Cambria" w:hAnsi="Cambria" w:cs="Times New Roman"/>
+              </w:rPr>
+              <w:t xml:space="preserve">the Python </w:t>
+            </w:r>
+            <w:r>
+              <w:rPr>
+                <w:rFonts w:ascii="Cambria" w:hAnsi="Cambria" w:cs="Times New Roman"/>
+              </w:rPr>
+              <w:t>program</w:t>
+            </w:r>
+            <w:r>
+              <w:rPr>
+                <w:rFonts w:ascii="Cambria" w:hAnsi="Cambria" w:cs="Times New Roman"/>
+              </w:rPr>
+              <w:t>,</w:t>
+            </w:r>
+            <w:r>
+              <w:rPr>
+                <w:rFonts w:ascii="Cambria" w:hAnsi="Cambria" w:cs="Times New Roman"/>
+              </w:rPr>
+              <w:t xml:space="preserve"> identified the following</w:t>
+            </w:r>
+            <w:r>
+              <w:rPr>
+                <w:rFonts w:ascii="Cambria" w:hAnsi="Cambria" w:cs="Times New Roman"/>
+              </w:rPr>
+              <w:t>:</w:t>
+            </w:r>
+          </w:p>
+          <w:p>
+            <w:pPr>
+              <w:pStyle w:val="ListParagraph"/>
+              <w:numPr>
+                <w:ilvl w:val="0"/>
+                <w:numId w:val="38"/>
+              </w:numPr>
+              <w:snapToGrid w:val="0"/>
+              <w:spacing w:before="120" w:after="240" w:line="300" w:lineRule="exact"/>
+              <w:ind w:left="342" w:hanging="270"/>
+              <w:rPr>
+                <w:rFonts w:ascii="Cambria" w:hAnsi="Cambria" w:cs="Times New Roman"/>
+              </w:rPr>
+            </w:pPr>
+            <w:r>
+              <w:rPr>
+                <w:rFonts w:ascii="Cambria" w:hAnsi="Cambria" w:cs="Times New Roman"/>
+              </w:rPr>
+              <w:t>5</w:t>
+            </w:r>
+            <w:r>
+              <w:rPr>
+                <w:rFonts w:ascii="Cambria" w:hAnsi="Cambria" w:cs="Times New Roman"/>
+              </w:rPr>
+              <w:t>3,</w:t>
+            </w:r>
+            <w:r>
+              <w:rPr>
+                <w:rFonts w:ascii="Cambria" w:hAnsi="Cambria" w:cs="Times New Roman"/>
+              </w:rPr>
+              <w:t>802</w:t>
+            </w:r>
+            <w:r>
+              <w:rPr>
+                <w:rFonts w:ascii="Cambria" w:hAnsi="Cambria" w:cs="Times New Roman"/>
+              </w:rPr>
+              <w:t xml:space="preserve"> </w:t>
+            </w:r>
+            <w:r>
+              <w:rPr>
+                <w:rFonts w:ascii="Cambria" w:hAnsi="Cambria" w:cs="Times New Roman"/>
+              </w:rPr>
+              <w:t xml:space="preserve">records as </w:t>
+            </w:r>
+            <w:r>
+              <w:rPr>
+                <w:rFonts w:ascii="Cambria" w:hAnsi="Cambria" w:cs="Times New Roman"/>
+              </w:rPr>
+              <w:t>candidates for overlay</w:t>
+            </w:r>
+          </w:p>
+          <w:p>
+            <w:pPr>
+              <w:pStyle w:val="ListParagraph"/>
+              <w:snapToGrid w:val="0"/>
+              <w:spacing w:before="120" w:after="240" w:line="300" w:lineRule="exact"/>
+              <w:ind w:left="342"/>
+              <w:rPr>
+                <w:rFonts w:ascii="Cambria" w:hAnsi="Cambria" w:cs="Times New Roman"/>
+              </w:rPr>
+            </w:pPr>
+          </w:p>
+          <w:p>
+            <w:pPr>
+              <w:pStyle w:val="ListParagraph"/>
+              <w:numPr>
+                <w:ilvl w:val="0"/>
+                <w:numId w:val="38"/>
+              </w:numPr>
+              <w:snapToGrid w:val="0"/>
+              <w:spacing w:before="120" w:after="240" w:line="300" w:lineRule="exact"/>
+              <w:ind w:left="342" w:hanging="270"/>
+              <w:rPr>
+                <w:rFonts w:ascii="Cambria" w:hAnsi="Cambria" w:cs="Times New Roman"/>
+              </w:rPr>
+            </w:pPr>
+            <w:r>
+              <w:rPr>
+                <w:rFonts w:ascii="Cambria" w:hAnsi="Cambria" w:cs="Times New Roman"/>
+              </w:rPr>
+              <w:t>1</w:t>
+            </w:r>
+            <w:r>
+              <w:rPr>
+                <w:rFonts w:ascii="Cambria" w:hAnsi="Cambria" w:cs="Times New Roman"/>
+              </w:rPr>
+              <w:t>11</w:t>
+            </w:r>
+            <w:r>
+              <w:rPr>
+                <w:rFonts w:ascii="Cambria" w:hAnsi="Cambria" w:cs="Times New Roman"/>
+              </w:rPr>
+              <w:t xml:space="preserve"> duplicate records (035/019 dup)</w:t>
+            </w:r>
+            <w:r>
+              <w:rPr>
+                <w:rFonts w:ascii="Cambria" w:hAnsi="Cambria" w:cs="Times New Roman"/>
+              </w:rPr>
+              <w:t xml:space="preserve"> from Overlay Set</w:t>
+            </w:r>
+            <w:r>
+              <w:rPr>
+                <w:rFonts w:ascii="Cambria" w:hAnsi="Cambria" w:cs="Times New Roman"/>
+              </w:rPr>
+              <w:t>,</w:t>
+            </w:r>
+            <w:r>
+              <w:rPr>
+                <w:rFonts w:ascii="Cambria" w:hAnsi="Cambria" w:cs="Times New Roman"/>
+              </w:rPr>
+              <w:t xml:space="preserve"> sent</w:t>
+            </w:r>
+            <w:r>
+              <w:rPr>
+                <w:rFonts w:ascii="Cambria" w:hAnsi="Cambria" w:cs="Times New Roman"/>
+              </w:rPr>
+              <w:t xml:space="preserve"> to Melissa Stinson</w:t>
+            </w:r>
+            <w:r>
+              <w:rPr>
+                <w:rFonts w:ascii="Cambria" w:hAnsi="Cambria" w:cs="Times New Roman"/>
+              </w:rPr>
+              <w:t xml:space="preserve"> at</w:t>
+            </w:r>
+            <w:r>
+              <w:rPr>
+                <w:rFonts w:ascii="Cambria" w:hAnsi="Cambria" w:cs="Times New Roman"/>
+              </w:rPr>
+              <w:t xml:space="preserve"> </w:t>
+            </w:r>
+            <w:r>
+              <w:rPr>
+                <w:rFonts w:ascii="Cambria" w:hAnsi="Cambria" w:cs="Times New Roman"/>
+              </w:rPr>
+              <w:t xml:space="preserve">FLVC </w:t>
+            </w:r>
+            <w:r>
+              <w:rPr>
+                <w:rFonts w:ascii="Cambria" w:hAnsi="Cambria" w:cs="Times New Roman"/>
+              </w:rPr>
+              <w:t>for</w:t>
+            </w:r>
+            <w:r>
+              <w:rPr>
+                <w:rFonts w:ascii="Cambria" w:hAnsi="Cambria" w:cs="Times New Roman"/>
+              </w:rPr>
+              <w:t xml:space="preserve"> merge</w:t>
+            </w:r>
+          </w:p>
+          <w:p>
+            <w:pPr>
+              <w:pStyle w:val="ListParagraph"/>
+              <w:rPr>
+                <w:rFonts w:ascii="Cambria" w:hAnsi="Cambria" w:cs="Times New Roman"/>
+              </w:rPr>
+            </w:pPr>
+          </w:p>
+          <w:p>
+            <w:pPr>
+              <w:pStyle w:val="ListParagraph"/>
+              <w:numPr>
+                <w:ilvl w:val="0"/>
+                <w:numId w:val="38"/>
+              </w:numPr>
+              <w:snapToGrid w:val="0"/>
+              <w:spacing w:before="120" w:after="240" w:line="300" w:lineRule="exact"/>
+              <w:ind w:left="342" w:hanging="270"/>
+              <w:rPr>
+                <w:rFonts w:ascii="Cambria" w:hAnsi="Cambria" w:cs="Times New Roman"/>
+              </w:rPr>
+            </w:pPr>
+            <w:r>
+              <w:rPr>
+                <w:rFonts w:ascii="Cambria" w:hAnsi="Cambria" w:cs="Times New Roman"/>
+              </w:rPr>
+              <w:t>1,1</w:t>
+            </w:r>
+            <w:r>
+              <w:rPr>
+                <w:rFonts w:ascii="Cambria" w:hAnsi="Cambria" w:cs="Times New Roman"/>
+              </w:rPr>
+              <w:t>23</w:t>
+            </w:r>
+            <w:r>
+              <w:rPr>
+                <w:rFonts w:ascii="Cambria" w:hAnsi="Cambria" w:cs="Times New Roman"/>
+              </w:rPr>
+              <w:t xml:space="preserve"> records: OCLC# </w:t>
+            </w:r>
+            <w:r>
+              <w:rPr>
+                <w:rFonts w:ascii="Cambria" w:hAnsi="Cambria" w:cs="Times New Roman"/>
+              </w:rPr>
+              <w:t xml:space="preserve">on Aleph records </w:t>
+            </w:r>
+            <w:r>
+              <w:rPr>
+                <w:rFonts w:ascii="Cambria" w:hAnsi="Cambria" w:cs="Times New Roman"/>
+              </w:rPr>
+              <w:t xml:space="preserve">don’t match OCLC </w:t>
+            </w:r>
+            <w:r>
+              <w:rPr>
+                <w:rFonts w:ascii="Cambria" w:hAnsi="Cambria" w:cs="Times New Roman"/>
+              </w:rPr>
+              <w:t xml:space="preserve">master </w:t>
+            </w:r>
+            <w:r>
+              <w:rPr>
+                <w:rFonts w:ascii="Cambria" w:hAnsi="Cambria" w:cs="Times New Roman"/>
+              </w:rPr>
+              <w:t>record</w:t>
+            </w:r>
+            <w:r>
+              <w:rPr>
+                <w:rFonts w:ascii="Cambria" w:hAnsi="Cambria" w:cs="Times New Roman"/>
+              </w:rPr>
+              <w:t xml:space="preserve"> number</w:t>
+            </w:r>
+            <w:r>
+              <w:rPr>
+                <w:rFonts w:ascii="Cambria" w:hAnsi="Cambria" w:cs="Times New Roman"/>
+              </w:rPr>
+              <w:t xml:space="preserve"> </w:t>
+            </w:r>
+            <w:r>
+              <w:rPr>
+                <w:rFonts w:ascii="Cambria" w:hAnsi="Cambria" w:cs="Times New Roman"/>
+              </w:rPr>
+              <w:t>due to</w:t>
+            </w:r>
+            <w:r>
+              <w:rPr>
+                <w:rFonts w:ascii="Cambria" w:hAnsi="Cambria" w:cs="Times New Roman"/>
+              </w:rPr>
+              <w:t xml:space="preserve"> the merge of OCLC records. </w:t>
+            </w:r>
+            <w:r>
+              <w:rPr>
+                <w:rFonts w:ascii="Cambria" w:hAnsi="Cambria" w:cs="Times New Roman"/>
+              </w:rPr>
+              <w:t>Will update t</w:t>
+            </w:r>
+            <w:r>
+              <w:rPr>
+                <w:rFonts w:ascii="Cambria" w:hAnsi="Cambria" w:cs="Times New Roman"/>
+              </w:rPr>
+              <w:t xml:space="preserve">heir </w:t>
+            </w:r>
+            <w:r>
+              <w:rPr>
+                <w:rFonts w:ascii="Cambria" w:hAnsi="Cambria" w:cs="Times New Roman"/>
+              </w:rPr>
+              <w:t>OCLC# before overlay</w:t>
+            </w:r>
+          </w:p>
+        </w:tc>
+      </w:tr>
+      <w:tr>
+        <w:trPr>
+          <w:trHeight w:val="863"/>
+          <w:jc w:val="center"/>
+        </w:trPr>
+        <w:tc>
+          <w:tcPr>
+            <w:tcW w:w="1525" w:type="dxa"/>
+          </w:tcPr>
+          <w:p>
+            <w:pPr>
+              <w:snapToGrid w:val="0"/>
+              <w:spacing w:before="120" w:after="240" w:line="300" w:lineRule="exact"/>
+              <w:rPr>
+                <w:rFonts w:ascii="Cambria" w:hAnsi="Cambria" w:cs="Times New Roman"/>
+              </w:rPr>
+            </w:pPr>
+            <w:r>
+              <w:rPr>
+                <w:rFonts w:ascii="Cambria" w:hAnsi="Cambria" w:cs="Times New Roman"/>
+              </w:rPr>
+              <w:t>Oct. 8</w:t>
+            </w:r>
+          </w:p>
+        </w:tc>
+        <w:tc>
+          <w:tcPr>
+            <w:tcW w:w="7920" w:type="dxa"/>
+          </w:tcPr>
+          <w:p>
+            <w:pPr>
+              <w:snapToGrid w:val="0"/>
+              <w:spacing w:before="120" w:after="240" w:line="300" w:lineRule="exact"/>
+              <w:rPr>
+                <w:rFonts w:ascii="Cambria" w:hAnsi="Cambria" w:cs="Times New Roman"/>
+              </w:rPr>
+            </w:pPr>
+            <w:r>
+              <w:rPr>
+                <w:rFonts w:ascii="Cambria" w:hAnsi="Cambria" w:cs="Times New Roman"/>
+              </w:rPr>
+              <w:t xml:space="preserve">Present the project at CAM meeting, ask for review </w:t>
+            </w:r>
+            <w:r>
+              <w:rPr>
+                <w:rFonts w:ascii="Cambria" w:hAnsi="Cambria" w:cs="Times New Roman"/>
+              </w:rPr>
+              <w:t xml:space="preserve">of </w:t>
+            </w:r>
+            <w:r>
+              <w:rPr>
+                <w:rFonts w:ascii="Cambria" w:hAnsi="Cambria" w:cs="Times New Roman"/>
+              </w:rPr>
+              <w:t>Overlay Set</w:t>
+            </w:r>
+            <w:r>
+              <w:rPr>
+                <w:rFonts w:ascii="Cambria" w:hAnsi="Cambria" w:cs="Times New Roman"/>
+              </w:rPr>
+              <w:t xml:space="preserve"> and </w:t>
+            </w:r>
+            <w:r>
+              <w:rPr>
+                <w:rFonts w:ascii="Cambria" w:hAnsi="Cambria" w:cs="Times New Roman"/>
+              </w:rPr>
+              <w:t>1,123</w:t>
+            </w:r>
+            <w:r>
+              <w:rPr>
+                <w:rFonts w:ascii="Cambria" w:hAnsi="Cambria" w:cs="Times New Roman"/>
+              </w:rPr>
+              <w:t xml:space="preserve"> records with mismatched OCLC# </w:t>
+            </w:r>
+            <w:r>
+              <w:rPr>
+                <w:rFonts w:ascii="Cambria" w:hAnsi="Cambria" w:cs="Times New Roman"/>
+              </w:rPr>
+              <w:t>for approval</w:t>
+            </w:r>
+          </w:p>
+        </w:tc>
+      </w:tr>
+      <w:tr>
+        <w:trPr>
+          <w:trHeight w:val="521"/>
+          <w:jc w:val="center"/>
+        </w:trPr>
+        <w:tc>
+          <w:tcPr>
+            <w:tcW w:w="1525" w:type="dxa"/>
+          </w:tcPr>
+          <w:p>
+            <w:pPr>
+              <w:snapToGrid w:val="0"/>
+              <w:spacing w:before="120" w:after="240" w:line="300" w:lineRule="exact"/>
+              <w:rPr>
+                <w:rFonts w:ascii="Cambria" w:hAnsi="Cambria" w:cs="Times New Roman"/>
+              </w:rPr>
+            </w:pPr>
+            <w:r>
+              <w:rPr>
+                <w:rFonts w:ascii="Cambria" w:hAnsi="Cambria" w:cs="Times New Roman"/>
+              </w:rPr>
+              <w:t>Oct. 12</w:t>
+            </w:r>
+          </w:p>
+        </w:tc>
+        <w:tc>
+          <w:tcPr>
+            <w:tcW w:w="7920" w:type="dxa"/>
+          </w:tcPr>
+          <w:p>
+            <w:pPr>
+              <w:snapToGrid w:val="0"/>
+              <w:spacing w:before="120" w:after="240" w:line="300" w:lineRule="exact"/>
+              <w:rPr>
+                <w:rFonts w:ascii="Cambria" w:hAnsi="Cambria" w:cs="Times New Roman"/>
+              </w:rPr>
+            </w:pPr>
+            <w:r>
+              <w:rPr>
+                <w:rFonts w:ascii="Cambria" w:hAnsi="Cambria" w:cs="Times New Roman"/>
+              </w:rPr>
+              <w:t>Present the project at TSSC meeting and collect feedback</w:t>
+            </w:r>
+          </w:p>
+        </w:tc>
+      </w:tr>
+      <w:tr>
+        <w:trPr>
+          <w:trHeight w:val="746"/>
+          <w:jc w:val="center"/>
+        </w:trPr>
+        <w:tc>
+          <w:tcPr>
+            <w:tcW w:w="1525" w:type="dxa"/>
+          </w:tcPr>
+          <w:p>
+            <w:pPr>
+              <w:snapToGrid w:val="0"/>
+              <w:spacing w:before="120" w:after="240" w:line="300" w:lineRule="exact"/>
+              <w:rPr>
+                <w:rFonts w:ascii="Cambria" w:hAnsi="Cambria" w:cs="Times New Roman"/>
+              </w:rPr>
+            </w:pPr>
+            <w:r>
+              <w:rPr>
+                <w:rFonts w:ascii="Cambria" w:hAnsi="Cambria" w:cs="Times New Roman"/>
+              </w:rPr>
+              <w:t>Nov.</w:t>
+            </w:r>
+          </w:p>
+        </w:tc>
+        <w:tc>
+          <w:tcPr>
+            <w:tcW w:w="7920" w:type="dxa"/>
+          </w:tcPr>
+          <w:p>
+            <w:pPr>
+              <w:snapToGrid w:val="0"/>
+              <w:spacing w:before="120" w:after="240" w:line="300" w:lineRule="exact"/>
+              <w:rPr>
+                <w:rFonts w:ascii="Cambria" w:hAnsi="Cambria" w:cs="Times New Roman"/>
+              </w:rPr>
+            </w:pPr>
+            <w:r>
+              <w:rPr>
+                <w:rFonts w:ascii="Cambria" w:hAnsi="Cambria" w:cs="Times New Roman"/>
+              </w:rPr>
+              <w:t>Load the OCLC master records from Overlay Set into Aleph to overlay/update problematic records</w:t>
+            </w:r>
+          </w:p>
+        </w:tc>
+      </w:tr>
+    </w:tbl>
+    <w:p>
+      <w:pPr>
+        <w:snapToGrid w:val="0"/>
+        <w:spacing w:before="360" w:after="240"/>
+      </w:pPr>
+      <w:r>
+        <w:rPr>
+          <w:b/>
+          <w:i/>
+        </w:rPr>
+        <w:lastRenderedPageBreak/>
+        <w:t>Cleanup Result</w:t>
+      </w:r>
+    </w:p>
+    <w:p>
+      <w:pPr>
+        <w:snapToGrid w:val="0"/>
+        <w:spacing w:after="240" w:line="300" w:lineRule="exact"/>
+      </w:pPr>
+      <w:r>
+        <w:rPr>
+          <w:rFonts w:cs="Times New Roman"/>
+        </w:rPr>
+        <w:t>T</w:t>
+      </w:r>
+      <w:r>
+        <w:t xml:space="preserve">he program identified 53,802 records as candidates for overlay out of the </w:t>
+      </w:r>
+      <w:r>
+        <w:rPr>
+          <w:rFonts w:cs="Times New Roman"/>
+        </w:rPr>
+        <w:t>222,404 records with multiple series fields</w:t>
+      </w:r>
+      <w:r>
+        <w:t xml:space="preserve">, after excluding the records that are not fit for overlay. </w:t>
+      </w:r>
+      <w:r>
+        <w:t>A</w:t>
+      </w:r>
+      <w:r>
+        <w:t xml:space="preserve"> total of </w:t>
+      </w:r>
+      <w:r>
+        <w:t>51,818</w:t>
+      </w:r>
+      <w:r>
+        <w:t xml:space="preserve"> bib records in Aleph were overlaid</w:t>
+      </w:r>
+      <w:r>
+        <w:t xml:space="preserve">, </w:t>
+      </w:r>
+      <w:r>
+        <w:t xml:space="preserve">the obsolete 440 fields and unnecessary multiple 490 </w:t>
+      </w:r>
+      <w:r>
+        <w:t xml:space="preserve">and 830 </w:t>
+      </w:r>
+      <w:r>
+        <w:t>fields on these records got updated</w:t>
+      </w:r>
+      <w:r>
+        <w:t xml:space="preserve">. </w:t>
+      </w:r>
+      <w:bookmarkStart w:id="2" w:name="_GoBack"/>
+      <w:bookmarkEnd w:id="2"/>
+    </w:p>
+    <w:p>
+      <w:pPr>
+        <w:snapToGrid w:val="0"/>
+        <w:spacing w:after="240" w:line="300" w:lineRule="exact"/>
+      </w:pPr>
+      <w:r>
+        <w:t>Here is an example of Aleph record before and after overlay:</w:t>
       </w:r>
     </w:p>
     <w:tbl>
       <w:tblPr>
         <w:tblW w:w="9912" w:type="dxa"/>
-        <w:jc w:val="center"/>
         <w:tblCellMar>
           <w:left w:w="0" w:type="dxa"/>
           <w:right w:w="0" w:type="dxa"/>
@@ -7785,10 +9095,6 @@
         <w:gridCol w:w="5046"/>
       </w:tblGrid>
       <w:tr>
-        <w:trPr>
-          <w:trHeight w:val="853"/>
-          <w:jc w:val="center"/>
-        </w:trPr>
         <w:tc>
           <w:tcPr>
             <w:tcW w:w="4866" w:type="dxa"/>
@@ -7810,7 +9116,7 @@
             <w:pPr>
               <w:jc w:val="center"/>
               <w:rPr>
-                <w:rFonts w:ascii="Cambria" w:hAnsi="Cambria" w:cs="Times New Roman"/>
+                <w:rFonts w:ascii="Times New Roman" w:hAnsi="Times New Roman" w:cs="Times New Roman"/>
               </w:rPr>
             </w:pPr>
             <w:r>
@@ -7821,29 +9127,9 @@
             </w:r>
             <w:r>
               <w:rPr>
-                <w:rFonts w:ascii="Cambria" w:hAnsi="Cambria" w:cs="Times New Roman"/>
+                <w:rFonts w:cs="Times New Roman"/>
               </w:rPr>
               <w:t>Record before Overlay</w:t>
-            </w:r>
-            <w:r>
-              <w:rPr>
-                <w:rFonts w:ascii="Cambria" w:hAnsi="Cambria" w:cs="Times New Roman"/>
-              </w:rPr>
-              <w:t xml:space="preserve"> </w:t>
-            </w:r>
-          </w:p>
-          <w:p>
-            <w:pPr>
-              <w:jc w:val="center"/>
-              <w:rPr>
-                <w:rFonts w:ascii="Times New Roman" w:hAnsi="Times New Roman" w:cs="Times New Roman"/>
-              </w:rPr>
-            </w:pPr>
-            <w:r>
-              <w:rPr>
-                <w:rFonts w:ascii="Times New Roman" w:hAnsi="Times New Roman" w:cs="Times New Roman"/>
-              </w:rPr>
-              <w:t>(bib# 020000029 in Test )</w:t>
             </w:r>
           </w:p>
         </w:tc>
@@ -7868,7 +9154,7 @@
             <w:pPr>
               <w:jc w:val="center"/>
               <w:rPr>
-                <w:rFonts w:ascii="Cambria" w:hAnsi="Cambria" w:cs="Times New Roman"/>
+                <w:rFonts w:cs="Times New Roman"/>
               </w:rPr>
             </w:pPr>
             <w:r>
@@ -7879,7 +9165,7 @@
             </w:r>
             <w:r>
               <w:rPr>
-                <w:rFonts w:ascii="Cambria" w:hAnsi="Cambria" w:cs="Times New Roman"/>
+                <w:rFonts w:cs="Times New Roman"/>
               </w:rPr>
               <w:t>Record after Overlay</w:t>
             </w:r>
@@ -7887,26 +9173,18 @@
           <w:p>
             <w:pPr>
               <w:rPr>
-                <w:rFonts w:ascii="Cambria" w:hAnsi="Cambria" w:cs="Times New Roman"/>
+                <w:rFonts w:cs="Times New Roman"/>
                 <w:sz w:val="22"/>
                 <w:szCs w:val="22"/>
               </w:rPr>
             </w:pPr>
             <w:r>
               <w:rPr>
-                <w:rFonts w:ascii="Cambria" w:hAnsi="Cambria" w:cs="Times New Roman"/>
+                <w:rFonts w:cs="Times New Roman"/>
                 <w:sz w:val="22"/>
                 <w:szCs w:val="22"/>
               </w:rPr>
-              <w:t xml:space="preserve">Note: </w:t>
-            </w:r>
-            <w:r>
-              <w:rPr>
-                <w:rFonts w:ascii="Cambria" w:hAnsi="Cambria" w:cs="Times New Roman"/>
-                <w:sz w:val="22"/>
-                <w:szCs w:val="22"/>
-              </w:rPr>
-              <w:t>440/490/830 were updated</w:t>
+              <w:t xml:space="preserve">Note: 440/490/830 were updated; </w:t>
             </w:r>
           </w:p>
           <w:p>
@@ -7917,7 +9195,7 @@
             </w:pPr>
             <w:r>
               <w:rPr>
-                <w:rFonts w:ascii="Cambria" w:hAnsi="Cambria" w:cs="Times New Roman"/>
+                <w:rFonts w:cs="Times New Roman"/>
                 <w:sz w:val="22"/>
                 <w:szCs w:val="22"/>
               </w:rPr>
@@ -7927,9 +9205,6 @@
         </w:tc>
       </w:tr>
       <w:tr>
-        <w:trPr>
-          <w:jc w:val="center"/>
-        </w:trPr>
         <w:tc>
           <w:tcPr>
             <w:tcW w:w="4866" w:type="dxa"/>
@@ -7956,13 +9231,12 @@
             <w:r>
               <w:rPr>
                 <w:noProof/>
-                <w:lang w:eastAsia="zh-CN"/>
               </w:rPr>
               <w:drawing>
-                <wp:inline distT="0" distB="0" distL="0" distR="0" wp14:anchorId="63D26A29" wp14:editId="1A3F8CBA">
+                <wp:inline distT="0" distB="0" distL="0" distR="0" wp14:anchorId="4CBA08BA" wp14:editId="17EDACE0">
                   <wp:extent cx="2832100" cy="3961278"/>
                   <wp:effectExtent l="0" t="0" r="6350" b="1270"/>
-                  <wp:docPr id="9" name="Picture 9" descr="cid:image003.jpg@01D0E4E1.CDF93420"/>
+                  <wp:docPr id="10" name="Picture 10" descr="cid:image003.jpg@01D0E4E1.CDF93420"/>
                   <wp:cNvGraphicFramePr>
                     <a:graphicFrameLocks xmlns:a="http://schemas.openxmlformats.org/drawingml/2006/main" noChangeAspect="1"/>
                   </wp:cNvGraphicFramePr>
@@ -8030,13 +9304,12 @@
             <w:r>
               <w:rPr>
                 <w:noProof/>
-                <w:lang w:eastAsia="zh-CN"/>
               </w:rPr>
               <w:drawing>
-                <wp:inline distT="0" distB="0" distL="0" distR="0" wp14:anchorId="13066948" wp14:editId="78019AFC">
+                <wp:inline distT="0" distB="0" distL="0" distR="0" wp14:anchorId="140DD708" wp14:editId="71FF1695">
                   <wp:extent cx="2913698" cy="965200"/>
                   <wp:effectExtent l="0" t="0" r="1270" b="6350"/>
-                  <wp:docPr id="25" name="Picture 25" descr="cid:image007.png@01D0E4E1.CDD53160"/>
+                  <wp:docPr id="11" name="Picture 11" descr="cid:image007.png@01D0E4E1.CDD53160"/>
                   <wp:cNvGraphicFramePr>
                     <a:graphicFrameLocks xmlns:a="http://schemas.openxmlformats.org/drawingml/2006/main" noChangeAspect="1"/>
                   </wp:cNvGraphicFramePr>
@@ -8086,13 +9359,12 @@
             <w:r>
               <w:rPr>
                 <w:noProof/>
-                <w:lang w:eastAsia="zh-CN"/>
               </w:rPr>
               <w:drawing>
-                <wp:inline distT="0" distB="0" distL="0" distR="0" wp14:anchorId="70A3BFB6" wp14:editId="54FEA738">
+                <wp:inline distT="0" distB="0" distL="0" distR="0" wp14:anchorId="621259AC" wp14:editId="75070BF3">
                   <wp:extent cx="2616200" cy="2892559"/>
                   <wp:effectExtent l="0" t="0" r="0" b="3175"/>
-                  <wp:docPr id="24" name="Picture 24" descr="cid:image008.png@01D0E4E1.CDD53160"/>
+                  <wp:docPr id="14" name="Picture 14" descr="cid:image008.png@01D0E4E1.CDD53160"/>
                   <wp:cNvGraphicFramePr>
                     <a:graphicFrameLocks xmlns:a="http://schemas.openxmlformats.org/drawingml/2006/main" noChangeAspect="1"/>
                   </wp:cNvGraphicFramePr>
@@ -8150,1268 +9422,6 @@
         </w:rPr>
       </w:pPr>
     </w:p>
-    <w:p>
-      <w:pPr>
-        <w:snapToGrid w:val="0"/>
-        <w:spacing w:after="240" w:line="300" w:lineRule="exact"/>
-        <w:jc w:val="center"/>
-        <w:rPr>
-          <w:b/>
-          <w:i/>
-        </w:rPr>
-      </w:pPr>
-      <w:r>
-        <w:rPr>
-          <w:b/>
-          <w:i/>
-        </w:rPr>
-        <w:t xml:space="preserve">Project </w:t>
-      </w:r>
-      <w:r>
-        <w:rPr>
-          <w:b/>
-          <w:i/>
-        </w:rPr>
-        <w:t>Timeline</w:t>
-      </w:r>
-    </w:p>
-    <w:tbl>
-      <w:tblPr>
-        <w:tblStyle w:val="TableGrid"/>
-        <w:tblW w:w="9445" w:type="dxa"/>
-        <w:jc w:val="center"/>
-        <w:tblLook w:val="04A0" w:firstRow="1" w:lastRow="0" w:firstColumn="1" w:lastColumn="0" w:noHBand="0" w:noVBand="1"/>
-      </w:tblPr>
-      <w:tblGrid>
-        <w:gridCol w:w="1525"/>
-        <w:gridCol w:w="7920"/>
-      </w:tblGrid>
-      <w:tr>
-        <w:trPr>
-          <w:trHeight w:val="710"/>
-          <w:jc w:val="center"/>
-        </w:trPr>
-        <w:tc>
-          <w:tcPr>
-            <w:tcW w:w="1525" w:type="dxa"/>
-          </w:tcPr>
-          <w:p>
-            <w:pPr>
-              <w:snapToGrid w:val="0"/>
-              <w:spacing w:before="120" w:after="240" w:line="300" w:lineRule="exact"/>
-              <w:rPr>
-                <w:rFonts w:ascii="Cambria" w:hAnsi="Cambria" w:cs="Times New Roman"/>
-              </w:rPr>
-            </w:pPr>
-            <w:r>
-              <w:rPr>
-                <w:rFonts w:ascii="Cambria" w:hAnsi="Cambria" w:cs="Times New Roman"/>
-              </w:rPr>
-              <w:t>Jan</w:t>
-            </w:r>
-            <w:r>
-              <w:rPr>
-                <w:rFonts w:ascii="Cambria" w:hAnsi="Cambria" w:cs="Times New Roman"/>
-              </w:rPr>
-              <w:t>. 201</w:t>
-            </w:r>
-            <w:r>
-              <w:rPr>
-                <w:rFonts w:ascii="Cambria" w:hAnsi="Cambria" w:cs="Times New Roman"/>
-              </w:rPr>
-              <w:t>5</w:t>
-            </w:r>
-          </w:p>
-        </w:tc>
-        <w:tc>
-          <w:tcPr>
-            <w:tcW w:w="7920" w:type="dxa"/>
-          </w:tcPr>
-          <w:p>
-            <w:pPr>
-              <w:snapToGrid w:val="0"/>
-              <w:spacing w:before="120" w:after="240" w:line="300" w:lineRule="exact"/>
-              <w:rPr>
-                <w:rFonts w:ascii="Cambria" w:hAnsi="Cambria" w:cs="Times New Roman"/>
-              </w:rPr>
-            </w:pPr>
-            <w:r>
-              <w:rPr>
-                <w:rFonts w:ascii="Cambria" w:hAnsi="Cambria" w:cs="Times New Roman"/>
-              </w:rPr>
-              <w:t>A</w:t>
-            </w:r>
-            <w:r>
-              <w:rPr>
-                <w:rFonts w:ascii="Cambria" w:hAnsi="Cambria" w:cs="Times New Roman"/>
-              </w:rPr>
-              <w:t xml:space="preserve"> report of</w:t>
-            </w:r>
-            <w:r>
-              <w:rPr>
-                <w:rFonts w:ascii="Cambria" w:hAnsi="Cambria" w:cs="Times New Roman"/>
-              </w:rPr>
-              <w:t xml:space="preserve"> 209,671 shared bib records with multiple series (440</w:t>
-            </w:r>
-            <w:r>
-              <w:rPr>
-                <w:rFonts w:ascii="Cambria" w:hAnsi="Cambria" w:cs="Times New Roman"/>
-              </w:rPr>
-              <w:t>/</w:t>
-            </w:r>
-            <w:r>
-              <w:rPr>
-                <w:rFonts w:ascii="Cambria" w:hAnsi="Cambria" w:cs="Times New Roman"/>
-              </w:rPr>
-              <w:t>490/830</w:t>
-            </w:r>
-            <w:r>
-              <w:rPr>
-                <w:rFonts w:ascii="Cambria" w:hAnsi="Cambria" w:cs="Times New Roman"/>
-              </w:rPr>
-              <w:t>) fields</w:t>
-            </w:r>
-            <w:r>
-              <w:rPr>
-                <w:rFonts w:ascii="Cambria" w:hAnsi="Cambria" w:cs="Times New Roman"/>
-              </w:rPr>
-              <w:t xml:space="preserve"> was </w:t>
-            </w:r>
-            <w:r>
-              <w:rPr>
-                <w:rFonts w:ascii="Cambria" w:hAnsi="Cambria" w:cs="Times New Roman"/>
-              </w:rPr>
-              <w:t>generated</w:t>
-            </w:r>
-            <w:r>
-              <w:rPr>
-                <w:rFonts w:ascii="Cambria" w:hAnsi="Cambria" w:cs="Times New Roman"/>
-              </w:rPr>
-              <w:t xml:space="preserve"> by FLVC</w:t>
-            </w:r>
-          </w:p>
-        </w:tc>
-      </w:tr>
-      <w:tr>
-        <w:trPr>
-          <w:trHeight w:val="458"/>
-          <w:jc w:val="center"/>
-        </w:trPr>
-        <w:tc>
-          <w:tcPr>
-            <w:tcW w:w="1525" w:type="dxa"/>
-          </w:tcPr>
-          <w:p>
-            <w:pPr>
-              <w:snapToGrid w:val="0"/>
-              <w:spacing w:before="120" w:after="240" w:line="300" w:lineRule="exact"/>
-              <w:rPr>
-                <w:rFonts w:ascii="Cambria" w:hAnsi="Cambria" w:cs="Times New Roman"/>
-              </w:rPr>
-            </w:pPr>
-            <w:r>
-              <w:rPr>
-                <w:rFonts w:ascii="Cambria" w:hAnsi="Cambria" w:cs="Times New Roman"/>
-              </w:rPr>
-              <w:t>M</w:t>
-            </w:r>
-            <w:r>
-              <w:rPr>
-                <w:rFonts w:ascii="Cambria" w:hAnsi="Cambria" w:cs="Times New Roman"/>
-              </w:rPr>
-              <w:t>id</w:t>
-            </w:r>
-            <w:r>
-              <w:rPr>
-                <w:rFonts w:ascii="Cambria" w:hAnsi="Cambria" w:cs="Times New Roman"/>
-              </w:rPr>
-              <w:t>-</w:t>
-            </w:r>
-            <w:r>
-              <w:rPr>
-                <w:rFonts w:ascii="Cambria" w:hAnsi="Cambria" w:cs="Times New Roman"/>
-              </w:rPr>
-              <w:t>April</w:t>
-            </w:r>
-            <w:r>
-              <w:rPr>
-                <w:rFonts w:ascii="Cambria" w:hAnsi="Cambria" w:cs="Times New Roman"/>
-              </w:rPr>
-              <w:t xml:space="preserve"> </w:t>
-            </w:r>
-          </w:p>
-        </w:tc>
-        <w:tc>
-          <w:tcPr>
-            <w:tcW w:w="7920" w:type="dxa"/>
-          </w:tcPr>
-          <w:p>
-            <w:pPr>
-              <w:snapToGrid w:val="0"/>
-              <w:spacing w:before="120" w:after="240" w:line="300" w:lineRule="exact"/>
-              <w:rPr>
-                <w:rFonts w:ascii="Cambria" w:hAnsi="Cambria" w:cs="Times New Roman"/>
-              </w:rPr>
-            </w:pPr>
-            <w:r>
-              <w:rPr>
-                <w:rFonts w:ascii="Cambria" w:hAnsi="Cambria" w:cs="Times New Roman"/>
-              </w:rPr>
-              <w:t>T</w:t>
-            </w:r>
-            <w:r>
-              <w:rPr>
-                <w:rFonts w:ascii="Cambria" w:hAnsi="Cambria" w:cs="Times New Roman"/>
-              </w:rPr>
-              <w:t xml:space="preserve">ask Force </w:t>
-            </w:r>
-            <w:r>
-              <w:rPr>
-                <w:rFonts w:ascii="Cambria" w:hAnsi="Cambria" w:cs="Times New Roman"/>
-              </w:rPr>
-              <w:t xml:space="preserve">was </w:t>
-            </w:r>
-            <w:r>
-              <w:rPr>
-                <w:rFonts w:ascii="Cambria" w:hAnsi="Cambria" w:cs="Times New Roman"/>
-              </w:rPr>
-              <w:t>formed</w:t>
-            </w:r>
-            <w:r>
-              <w:rPr>
-                <w:rFonts w:ascii="Cambria" w:hAnsi="Cambria" w:cs="Times New Roman"/>
-              </w:rPr>
-              <w:t xml:space="preserve"> to solve issues of these records</w:t>
-            </w:r>
-          </w:p>
-        </w:tc>
-      </w:tr>
-      <w:tr>
-        <w:trPr>
-          <w:trHeight w:val="602"/>
-          <w:jc w:val="center"/>
-        </w:trPr>
-        <w:tc>
-          <w:tcPr>
-            <w:tcW w:w="1525" w:type="dxa"/>
-          </w:tcPr>
-          <w:p>
-            <w:pPr>
-              <w:snapToGrid w:val="0"/>
-              <w:spacing w:before="120" w:after="240" w:line="300" w:lineRule="exact"/>
-              <w:rPr>
-                <w:rFonts w:ascii="Cambria" w:hAnsi="Cambria" w:cs="Times New Roman"/>
-              </w:rPr>
-            </w:pPr>
-            <w:r>
-              <w:rPr>
-                <w:rFonts w:ascii="Cambria" w:hAnsi="Cambria" w:cs="Times New Roman"/>
-              </w:rPr>
-              <w:t>May—</w:t>
-            </w:r>
-            <w:r>
-              <w:rPr>
-                <w:rFonts w:ascii="Cambria" w:hAnsi="Cambria" w:cs="Times New Roman"/>
-              </w:rPr>
-              <w:t>Aug.</w:t>
-            </w:r>
-            <w:r>
-              <w:rPr>
-                <w:rFonts w:ascii="Cambria" w:hAnsi="Cambria" w:cs="Times New Roman"/>
-              </w:rPr>
-              <w:t xml:space="preserve"> </w:t>
-            </w:r>
-          </w:p>
-        </w:tc>
-        <w:tc>
-          <w:tcPr>
-            <w:tcW w:w="7920" w:type="dxa"/>
-          </w:tcPr>
-          <w:p>
-            <w:pPr>
-              <w:snapToGrid w:val="0"/>
-              <w:spacing w:before="120" w:after="240" w:line="300" w:lineRule="exact"/>
-              <w:rPr>
-                <w:rFonts w:ascii="Cambria" w:hAnsi="Cambria" w:cs="Times New Roman"/>
-              </w:rPr>
-            </w:pPr>
-            <w:r>
-              <w:rPr>
-                <w:rFonts w:ascii="Cambria" w:hAnsi="Cambria" w:cs="Times New Roman"/>
-              </w:rPr>
-              <w:t>Analyze</w:t>
-            </w:r>
-            <w:r>
-              <w:rPr>
-                <w:rFonts w:ascii="Cambria" w:hAnsi="Cambria" w:cs="Times New Roman"/>
-              </w:rPr>
-              <w:t>d</w:t>
-            </w:r>
-            <w:r>
-              <w:rPr>
-                <w:rFonts w:ascii="Cambria" w:hAnsi="Cambria" w:cs="Times New Roman"/>
-              </w:rPr>
-              <w:t xml:space="preserve"> s</w:t>
-            </w:r>
-            <w:r>
-              <w:rPr>
-                <w:rFonts w:ascii="Cambria" w:hAnsi="Cambria" w:cs="Times New Roman"/>
-              </w:rPr>
-              <w:t>ample record</w:t>
-            </w:r>
-            <w:r>
-              <w:rPr>
-                <w:rFonts w:ascii="Cambria" w:hAnsi="Cambria" w:cs="Times New Roman"/>
-              </w:rPr>
-              <w:t>s</w:t>
-            </w:r>
-            <w:r>
-              <w:rPr>
-                <w:rFonts w:ascii="Cambria" w:hAnsi="Cambria" w:cs="Times New Roman"/>
-              </w:rPr>
-              <w:t xml:space="preserve"> </w:t>
-            </w:r>
-            <w:r>
-              <w:rPr>
-                <w:rFonts w:ascii="Cambria" w:hAnsi="Cambria" w:cs="Times New Roman"/>
-              </w:rPr>
-              <w:t>and collect</w:t>
-            </w:r>
-            <w:r>
-              <w:rPr>
-                <w:rFonts w:ascii="Cambria" w:hAnsi="Cambria" w:cs="Times New Roman"/>
-              </w:rPr>
-              <w:t>ed</w:t>
-            </w:r>
-            <w:r>
-              <w:rPr>
-                <w:rFonts w:ascii="Cambria" w:hAnsi="Cambria" w:cs="Times New Roman"/>
-              </w:rPr>
-              <w:t xml:space="preserve"> information</w:t>
-            </w:r>
-          </w:p>
-        </w:tc>
-      </w:tr>
-      <w:tr>
-        <w:trPr>
-          <w:trHeight w:val="660"/>
-          <w:jc w:val="center"/>
-        </w:trPr>
-        <w:tc>
-          <w:tcPr>
-            <w:tcW w:w="1525" w:type="dxa"/>
-          </w:tcPr>
-          <w:p>
-            <w:pPr>
-              <w:snapToGrid w:val="0"/>
-              <w:spacing w:before="120" w:after="240" w:line="300" w:lineRule="exact"/>
-              <w:rPr>
-                <w:rFonts w:ascii="Cambria" w:hAnsi="Cambria" w:cs="Times New Roman"/>
-              </w:rPr>
-            </w:pPr>
-            <w:r>
-              <w:rPr>
-                <w:rFonts w:ascii="Cambria" w:hAnsi="Cambria" w:cs="Times New Roman"/>
-              </w:rPr>
-              <w:t>June</w:t>
-            </w:r>
-          </w:p>
-        </w:tc>
-        <w:tc>
-          <w:tcPr>
-            <w:tcW w:w="7920" w:type="dxa"/>
-          </w:tcPr>
-          <w:p>
-            <w:pPr>
-              <w:snapToGrid w:val="0"/>
-              <w:spacing w:before="120" w:after="240" w:line="300" w:lineRule="exact"/>
-              <w:rPr>
-                <w:rFonts w:ascii="Cambria" w:hAnsi="Cambria" w:cs="Times New Roman"/>
-              </w:rPr>
-            </w:pPr>
-            <w:r>
-              <w:rPr>
-                <w:rFonts w:ascii="Cambria" w:hAnsi="Cambria" w:cs="Times New Roman"/>
-              </w:rPr>
-              <w:t>S</w:t>
-            </w:r>
-            <w:r>
-              <w:rPr>
-                <w:rFonts w:ascii="Cambria" w:hAnsi="Cambria" w:cs="Times New Roman"/>
-              </w:rPr>
-              <w:t xml:space="preserve">trategy </w:t>
-            </w:r>
-            <w:r>
-              <w:rPr>
-                <w:rFonts w:ascii="Cambria" w:hAnsi="Cambria" w:cs="Times New Roman"/>
-              </w:rPr>
-              <w:t>developed:</w:t>
-            </w:r>
-            <w:r>
-              <w:t xml:space="preserve"> </w:t>
-            </w:r>
-            <w:r>
-              <w:t xml:space="preserve">use program </w:t>
-            </w:r>
-            <w:r>
-              <w:t xml:space="preserve">to flag records that </w:t>
-            </w:r>
-            <w:r>
-              <w:t>contain local data,</w:t>
-            </w:r>
-            <w:r>
-              <w:t xml:space="preserve"> and </w:t>
-            </w:r>
-            <w:r>
-              <w:t xml:space="preserve">batch </w:t>
-            </w:r>
-            <w:r>
-              <w:t>overlay/upd</w:t>
-            </w:r>
-            <w:r>
-              <w:t>ate</w:t>
-            </w:r>
-            <w:r>
-              <w:t xml:space="preserve"> </w:t>
-            </w:r>
-            <w:r>
-              <w:t>th</w:t>
-            </w:r>
-            <w:r>
-              <w:t xml:space="preserve">e records </w:t>
-            </w:r>
-            <w:r>
-              <w:t>with obsolete and duplicate series by their OCLC master records</w:t>
-            </w:r>
-          </w:p>
-        </w:tc>
-      </w:tr>
-      <w:tr>
-        <w:trPr>
-          <w:trHeight w:val="660"/>
-          <w:jc w:val="center"/>
-        </w:trPr>
-        <w:tc>
-          <w:tcPr>
-            <w:tcW w:w="1525" w:type="dxa"/>
-          </w:tcPr>
-          <w:p>
-            <w:pPr>
-              <w:snapToGrid w:val="0"/>
-              <w:spacing w:before="120" w:after="240" w:line="300" w:lineRule="exact"/>
-              <w:rPr>
-                <w:rFonts w:ascii="Cambria" w:hAnsi="Cambria" w:cs="Times New Roman"/>
-              </w:rPr>
-            </w:pPr>
-            <w:r>
-              <w:rPr>
-                <w:rFonts w:ascii="Cambria" w:hAnsi="Cambria" w:cs="Times New Roman"/>
-              </w:rPr>
-              <w:lastRenderedPageBreak/>
-              <w:t>June</w:t>
-            </w:r>
-            <w:r>
-              <w:rPr>
-                <w:rFonts w:ascii="Cambria" w:hAnsi="Cambria" w:cs="Times New Roman"/>
-              </w:rPr>
-              <w:t>—Aug.</w:t>
-            </w:r>
-            <w:r>
-              <w:rPr>
-                <w:rFonts w:ascii="Cambria" w:hAnsi="Cambria" w:cs="Times New Roman"/>
-              </w:rPr>
-              <w:t xml:space="preserve"> </w:t>
-            </w:r>
-          </w:p>
-        </w:tc>
-        <w:tc>
-          <w:tcPr>
-            <w:tcW w:w="7920" w:type="dxa"/>
-          </w:tcPr>
-          <w:p>
-            <w:pPr>
-              <w:snapToGrid w:val="0"/>
-              <w:spacing w:before="120" w:after="240" w:line="300" w:lineRule="exact"/>
-              <w:rPr>
-                <w:rFonts w:ascii="Cambria" w:hAnsi="Cambria" w:cs="Times New Roman"/>
-              </w:rPr>
-            </w:pPr>
-            <w:r>
-              <w:rPr>
-                <w:rFonts w:ascii="Cambria" w:hAnsi="Cambria" w:cs="Times New Roman"/>
-              </w:rPr>
-              <w:t>D</w:t>
-            </w:r>
-            <w:r>
-              <w:rPr>
-                <w:rFonts w:ascii="Cambria" w:hAnsi="Cambria" w:cs="Times New Roman"/>
-              </w:rPr>
-              <w:t>evelop</w:t>
-            </w:r>
-            <w:r>
-              <w:rPr>
-                <w:rFonts w:ascii="Cambria" w:hAnsi="Cambria" w:cs="Times New Roman"/>
-              </w:rPr>
-              <w:t>ed</w:t>
-            </w:r>
-            <w:r>
-              <w:rPr>
-                <w:rFonts w:ascii="Cambria" w:hAnsi="Cambria" w:cs="Times New Roman"/>
-              </w:rPr>
-              <w:t>, test</w:t>
-            </w:r>
-            <w:r>
-              <w:rPr>
-                <w:rFonts w:ascii="Cambria" w:hAnsi="Cambria" w:cs="Times New Roman"/>
-              </w:rPr>
-              <w:t>ed</w:t>
-            </w:r>
-            <w:r>
-              <w:rPr>
-                <w:rFonts w:ascii="Cambria" w:hAnsi="Cambria" w:cs="Times New Roman"/>
-              </w:rPr>
-              <w:t xml:space="preserve"> and finalize</w:t>
-            </w:r>
-            <w:r>
-              <w:rPr>
-                <w:rFonts w:ascii="Cambria" w:hAnsi="Cambria" w:cs="Times New Roman"/>
-              </w:rPr>
-              <w:t>d the</w:t>
-            </w:r>
-            <w:r>
-              <w:rPr>
-                <w:rFonts w:ascii="Cambria" w:hAnsi="Cambria" w:cs="Times New Roman"/>
-              </w:rPr>
-              <w:t xml:space="preserve"> </w:t>
-            </w:r>
-            <w:r>
-              <w:rPr>
-                <w:rFonts w:ascii="Cambria" w:hAnsi="Cambria" w:cs="Times New Roman"/>
-              </w:rPr>
-              <w:t>Python</w:t>
-            </w:r>
-            <w:r>
-              <w:rPr>
-                <w:rFonts w:ascii="Cambria" w:hAnsi="Cambria" w:cs="Times New Roman"/>
-              </w:rPr>
-              <w:t xml:space="preserve"> </w:t>
-            </w:r>
-            <w:r>
-              <w:rPr>
-                <w:rFonts w:ascii="Cambria" w:hAnsi="Cambria" w:cs="Times New Roman"/>
-              </w:rPr>
-              <w:t>p</w:t>
-            </w:r>
-            <w:r>
-              <w:rPr>
-                <w:rFonts w:ascii="Cambria" w:hAnsi="Cambria" w:cs="Times New Roman"/>
-              </w:rPr>
-              <w:t>rogram</w:t>
-            </w:r>
-          </w:p>
-        </w:tc>
-      </w:tr>
-      <w:tr>
-        <w:trPr>
-          <w:trHeight w:val="660"/>
-          <w:jc w:val="center"/>
-        </w:trPr>
-        <w:tc>
-          <w:tcPr>
-            <w:tcW w:w="1525" w:type="dxa"/>
-          </w:tcPr>
-          <w:p>
-            <w:pPr>
-              <w:snapToGrid w:val="0"/>
-              <w:spacing w:before="120" w:after="240" w:line="300" w:lineRule="exact"/>
-              <w:rPr>
-                <w:rFonts w:ascii="Cambria" w:hAnsi="Cambria" w:cs="Times New Roman"/>
-              </w:rPr>
-            </w:pPr>
-            <w:r>
-              <w:rPr>
-                <w:rFonts w:ascii="Cambria" w:hAnsi="Cambria" w:cs="Times New Roman"/>
-              </w:rPr>
-              <w:t>Last week of Aug.</w:t>
-            </w:r>
-          </w:p>
-        </w:tc>
-        <w:tc>
-          <w:tcPr>
-            <w:tcW w:w="7920" w:type="dxa"/>
-          </w:tcPr>
-          <w:p>
-            <w:pPr>
-              <w:snapToGrid w:val="0"/>
-              <w:spacing w:before="120" w:after="240" w:line="300" w:lineRule="exact"/>
-              <w:rPr>
-                <w:rFonts w:ascii="Cambria" w:hAnsi="Cambria" w:cs="Times New Roman"/>
-              </w:rPr>
-            </w:pPr>
-            <w:r>
-              <w:rPr>
-                <w:rFonts w:ascii="Cambria" w:hAnsi="Cambria" w:cs="Times New Roman"/>
-              </w:rPr>
-              <w:t xml:space="preserve">Configured </w:t>
-            </w:r>
-            <w:r>
-              <w:rPr>
-                <w:rFonts w:ascii="Cambria" w:hAnsi="Cambria" w:cs="Times New Roman"/>
-              </w:rPr>
-              <w:t>Genload p</w:t>
-            </w:r>
-            <w:r>
-              <w:rPr>
-                <w:rFonts w:ascii="Cambria" w:hAnsi="Cambria" w:cs="Times New Roman"/>
-              </w:rPr>
-              <w:t xml:space="preserve">rofile </w:t>
-            </w:r>
-            <w:r>
-              <w:rPr>
-                <w:rFonts w:ascii="Cambria" w:hAnsi="Cambria" w:cs="Times New Roman"/>
-              </w:rPr>
-              <w:t>for loading OCLC master records</w:t>
-            </w:r>
-            <w:r>
-              <w:rPr>
-                <w:rFonts w:ascii="Cambria" w:hAnsi="Cambria" w:cs="Times New Roman"/>
-              </w:rPr>
-              <w:t xml:space="preserve">, test loading was successful. </w:t>
-            </w:r>
-            <w:r>
-              <w:rPr>
-                <w:rFonts w:ascii="Cambria" w:hAnsi="Cambria" w:cs="Times New Roman"/>
-              </w:rPr>
-              <w:t>Genload profile was a</w:t>
-            </w:r>
-            <w:r>
-              <w:rPr>
-                <w:rFonts w:ascii="Cambria" w:hAnsi="Cambria" w:cs="Times New Roman"/>
-              </w:rPr>
-              <w:t>ppro</w:t>
-            </w:r>
-            <w:r>
-              <w:rPr>
-                <w:rFonts w:ascii="Cambria" w:hAnsi="Cambria" w:cs="Times New Roman"/>
-              </w:rPr>
-              <w:t>ved by FLVC</w:t>
-            </w:r>
-          </w:p>
-        </w:tc>
-      </w:tr>
-      <w:tr>
-        <w:trPr>
-          <w:trHeight w:val="660"/>
-          <w:jc w:val="center"/>
-        </w:trPr>
-        <w:tc>
-          <w:tcPr>
-            <w:tcW w:w="1525" w:type="dxa"/>
-          </w:tcPr>
-          <w:p>
-            <w:pPr>
-              <w:snapToGrid w:val="0"/>
-              <w:spacing w:before="120" w:after="240" w:line="300" w:lineRule="exact"/>
-              <w:rPr>
-                <w:rFonts w:ascii="Cambria" w:hAnsi="Cambria" w:cs="Times New Roman"/>
-              </w:rPr>
-            </w:pPr>
-            <w:r>
-              <w:rPr>
-                <w:rFonts w:ascii="Cambria" w:hAnsi="Cambria" w:cs="Times New Roman"/>
-              </w:rPr>
-              <w:t xml:space="preserve">Sep. </w:t>
-            </w:r>
-            <w:r>
-              <w:rPr>
-                <w:rFonts w:ascii="Cambria" w:hAnsi="Cambria" w:cs="Times New Roman"/>
-              </w:rPr>
-              <w:t>3</w:t>
-            </w:r>
-          </w:p>
-        </w:tc>
-        <w:tc>
-          <w:tcPr>
-            <w:tcW w:w="7920" w:type="dxa"/>
-          </w:tcPr>
-          <w:p>
-            <w:pPr>
-              <w:snapToGrid w:val="0"/>
-              <w:spacing w:before="120" w:after="240" w:line="300" w:lineRule="exact"/>
-              <w:rPr>
-                <w:rFonts w:ascii="Cambria" w:hAnsi="Cambria" w:cs="Times New Roman"/>
-              </w:rPr>
-            </w:pPr>
-            <w:r>
-              <w:rPr>
-                <w:rFonts w:ascii="Cambria" w:hAnsi="Cambria" w:cs="Times New Roman"/>
-              </w:rPr>
-              <w:t xml:space="preserve">New </w:t>
-            </w:r>
-            <w:r>
-              <w:rPr>
-                <w:rFonts w:ascii="Cambria" w:hAnsi="Cambria" w:cs="Times New Roman"/>
-              </w:rPr>
-              <w:t xml:space="preserve">report </w:t>
-            </w:r>
-            <w:r>
-              <w:rPr>
-                <w:rFonts w:ascii="Cambria" w:hAnsi="Cambria" w:cs="Times New Roman"/>
-              </w:rPr>
-              <w:t xml:space="preserve">received from FLVC includes 222,404 </w:t>
-            </w:r>
-            <w:r>
-              <w:rPr>
-                <w:rFonts w:ascii="Cambria" w:hAnsi="Cambria" w:cs="Times New Roman"/>
-              </w:rPr>
-              <w:t>shared bib records with multiple series statements</w:t>
-            </w:r>
-            <w:r>
-              <w:rPr>
-                <w:rFonts w:ascii="Cambria" w:hAnsi="Cambria" w:cs="Times New Roman"/>
-              </w:rPr>
-              <w:t xml:space="preserve"> </w:t>
-            </w:r>
-          </w:p>
-        </w:tc>
-      </w:tr>
-      <w:tr>
-        <w:trPr>
-          <w:trHeight w:val="3068"/>
-          <w:jc w:val="center"/>
-        </w:trPr>
-        <w:tc>
-          <w:tcPr>
-            <w:tcW w:w="1525" w:type="dxa"/>
-          </w:tcPr>
-          <w:p>
-            <w:pPr>
-              <w:snapToGrid w:val="0"/>
-              <w:spacing w:before="120" w:after="240" w:line="300" w:lineRule="exact"/>
-              <w:rPr>
-                <w:rFonts w:ascii="Cambria" w:hAnsi="Cambria" w:cs="Times New Roman"/>
-              </w:rPr>
-            </w:pPr>
-            <w:r>
-              <w:rPr>
-                <w:rFonts w:ascii="Cambria" w:hAnsi="Cambria" w:cs="Times New Roman"/>
-              </w:rPr>
-              <w:t>Sep.</w:t>
-            </w:r>
-          </w:p>
-        </w:tc>
-        <w:tc>
-          <w:tcPr>
-            <w:tcW w:w="7920" w:type="dxa"/>
-          </w:tcPr>
-          <w:p>
-            <w:pPr>
-              <w:snapToGrid w:val="0"/>
-              <w:spacing w:before="120" w:after="240" w:line="300" w:lineRule="exact"/>
-              <w:rPr>
-                <w:rFonts w:ascii="Cambria" w:hAnsi="Cambria" w:cs="Times New Roman"/>
-              </w:rPr>
-            </w:pPr>
-            <w:r>
-              <w:rPr>
-                <w:rFonts w:ascii="Cambria" w:hAnsi="Cambria" w:cs="Times New Roman"/>
-              </w:rPr>
-              <w:t>Analyzed new</w:t>
-            </w:r>
-            <w:r>
-              <w:rPr>
-                <w:rFonts w:ascii="Cambria" w:hAnsi="Cambria" w:cs="Times New Roman"/>
-              </w:rPr>
-              <w:t xml:space="preserve"> report</w:t>
-            </w:r>
-            <w:r>
-              <w:rPr>
-                <w:rFonts w:ascii="Cambria" w:hAnsi="Cambria" w:cs="Times New Roman"/>
-              </w:rPr>
-              <w:t>.</w:t>
-            </w:r>
-            <w:r>
-              <w:rPr>
-                <w:rFonts w:ascii="Cambria" w:hAnsi="Cambria" w:cs="Times New Roman"/>
-              </w:rPr>
-              <w:t xml:space="preserve"> </w:t>
-            </w:r>
-            <w:r>
-              <w:rPr>
-                <w:rFonts w:ascii="Cambria" w:hAnsi="Cambria" w:cs="Times New Roman"/>
-              </w:rPr>
-              <w:t>R</w:t>
-            </w:r>
-            <w:r>
-              <w:rPr>
-                <w:rFonts w:ascii="Cambria" w:hAnsi="Cambria" w:cs="Times New Roman"/>
-              </w:rPr>
-              <w:t xml:space="preserve">an </w:t>
-            </w:r>
-            <w:r>
-              <w:rPr>
-                <w:rFonts w:ascii="Cambria" w:hAnsi="Cambria" w:cs="Times New Roman"/>
-              </w:rPr>
-              <w:t xml:space="preserve">the Python </w:t>
-            </w:r>
-            <w:r>
-              <w:rPr>
-                <w:rFonts w:ascii="Cambria" w:hAnsi="Cambria" w:cs="Times New Roman"/>
-              </w:rPr>
-              <w:t>program</w:t>
-            </w:r>
-            <w:r>
-              <w:rPr>
-                <w:rFonts w:ascii="Cambria" w:hAnsi="Cambria" w:cs="Times New Roman"/>
-              </w:rPr>
-              <w:t>,</w:t>
-            </w:r>
-            <w:r>
-              <w:rPr>
-                <w:rFonts w:ascii="Cambria" w:hAnsi="Cambria" w:cs="Times New Roman"/>
-              </w:rPr>
-              <w:t xml:space="preserve"> identified the following</w:t>
-            </w:r>
-            <w:r>
-              <w:rPr>
-                <w:rFonts w:ascii="Cambria" w:hAnsi="Cambria" w:cs="Times New Roman"/>
-              </w:rPr>
-              <w:t>:</w:t>
-            </w:r>
-          </w:p>
-          <w:p>
-            <w:pPr>
-              <w:pStyle w:val="ListParagraph"/>
-              <w:numPr>
-                <w:ilvl w:val="0"/>
-                <w:numId w:val="38"/>
-              </w:numPr>
-              <w:snapToGrid w:val="0"/>
-              <w:spacing w:before="120" w:after="240" w:line="300" w:lineRule="exact"/>
-              <w:ind w:left="342" w:hanging="270"/>
-              <w:rPr>
-                <w:rFonts w:ascii="Cambria" w:hAnsi="Cambria" w:cs="Times New Roman"/>
-              </w:rPr>
-            </w:pPr>
-            <w:r>
-              <w:rPr>
-                <w:rFonts w:ascii="Cambria" w:hAnsi="Cambria" w:cs="Times New Roman"/>
-              </w:rPr>
-              <w:t>5</w:t>
-            </w:r>
-            <w:r>
-              <w:rPr>
-                <w:rFonts w:ascii="Cambria" w:hAnsi="Cambria" w:cs="Times New Roman"/>
-              </w:rPr>
-              <w:t>3,</w:t>
-            </w:r>
-            <w:r>
-              <w:rPr>
-                <w:rFonts w:ascii="Cambria" w:hAnsi="Cambria" w:cs="Times New Roman"/>
-              </w:rPr>
-              <w:t>802</w:t>
-            </w:r>
-            <w:r>
-              <w:rPr>
-                <w:rFonts w:ascii="Cambria" w:hAnsi="Cambria" w:cs="Times New Roman"/>
-              </w:rPr>
-              <w:t xml:space="preserve"> </w:t>
-            </w:r>
-            <w:r>
-              <w:rPr>
-                <w:rFonts w:ascii="Cambria" w:hAnsi="Cambria" w:cs="Times New Roman"/>
-              </w:rPr>
-              <w:t xml:space="preserve">records as </w:t>
-            </w:r>
-            <w:r>
-              <w:rPr>
-                <w:rFonts w:ascii="Cambria" w:hAnsi="Cambria" w:cs="Times New Roman"/>
-              </w:rPr>
-              <w:t>candidates for overlay</w:t>
-            </w:r>
-          </w:p>
-          <w:p>
-            <w:pPr>
-              <w:pStyle w:val="ListParagraph"/>
-              <w:snapToGrid w:val="0"/>
-              <w:spacing w:before="120" w:after="240" w:line="300" w:lineRule="exact"/>
-              <w:ind w:left="342"/>
-              <w:rPr>
-                <w:rFonts w:ascii="Cambria" w:hAnsi="Cambria" w:cs="Times New Roman"/>
-              </w:rPr>
-            </w:pPr>
-          </w:p>
-          <w:p>
-            <w:pPr>
-              <w:pStyle w:val="ListParagraph"/>
-              <w:numPr>
-                <w:ilvl w:val="0"/>
-                <w:numId w:val="38"/>
-              </w:numPr>
-              <w:snapToGrid w:val="0"/>
-              <w:spacing w:before="120" w:after="240" w:line="300" w:lineRule="exact"/>
-              <w:ind w:left="342" w:hanging="270"/>
-              <w:rPr>
-                <w:rFonts w:ascii="Cambria" w:hAnsi="Cambria" w:cs="Times New Roman"/>
-              </w:rPr>
-            </w:pPr>
-            <w:r>
-              <w:rPr>
-                <w:rFonts w:ascii="Cambria" w:hAnsi="Cambria" w:cs="Times New Roman"/>
-              </w:rPr>
-              <w:t>1</w:t>
-            </w:r>
-            <w:r>
-              <w:rPr>
-                <w:rFonts w:ascii="Cambria" w:hAnsi="Cambria" w:cs="Times New Roman"/>
-              </w:rPr>
-              <w:t>11</w:t>
-            </w:r>
-            <w:r>
-              <w:rPr>
-                <w:rFonts w:ascii="Cambria" w:hAnsi="Cambria" w:cs="Times New Roman"/>
-              </w:rPr>
-              <w:t xml:space="preserve"> duplicate records (035/019 dup)</w:t>
-            </w:r>
-            <w:r>
-              <w:rPr>
-                <w:rFonts w:ascii="Cambria" w:hAnsi="Cambria" w:cs="Times New Roman"/>
-              </w:rPr>
-              <w:t xml:space="preserve"> from Overlay Set</w:t>
-            </w:r>
-            <w:r>
-              <w:rPr>
-                <w:rFonts w:ascii="Cambria" w:hAnsi="Cambria" w:cs="Times New Roman"/>
-              </w:rPr>
-              <w:t>,</w:t>
-            </w:r>
-            <w:r>
-              <w:rPr>
-                <w:rFonts w:ascii="Cambria" w:hAnsi="Cambria" w:cs="Times New Roman"/>
-              </w:rPr>
-              <w:t xml:space="preserve"> sent</w:t>
-            </w:r>
-            <w:r>
-              <w:rPr>
-                <w:rFonts w:ascii="Cambria" w:hAnsi="Cambria" w:cs="Times New Roman"/>
-              </w:rPr>
-              <w:t xml:space="preserve"> to Melissa Stinson</w:t>
-            </w:r>
-            <w:r>
-              <w:rPr>
-                <w:rFonts w:ascii="Cambria" w:hAnsi="Cambria" w:cs="Times New Roman"/>
-              </w:rPr>
-              <w:t xml:space="preserve"> at</w:t>
-            </w:r>
-            <w:r>
-              <w:rPr>
-                <w:rFonts w:ascii="Cambria" w:hAnsi="Cambria" w:cs="Times New Roman"/>
-              </w:rPr>
-              <w:t xml:space="preserve"> </w:t>
-            </w:r>
-            <w:r>
-              <w:rPr>
-                <w:rFonts w:ascii="Cambria" w:hAnsi="Cambria" w:cs="Times New Roman"/>
-              </w:rPr>
-              <w:t xml:space="preserve">FLVC </w:t>
-            </w:r>
-            <w:r>
-              <w:rPr>
-                <w:rFonts w:ascii="Cambria" w:hAnsi="Cambria" w:cs="Times New Roman"/>
-              </w:rPr>
-              <w:t>for</w:t>
-            </w:r>
-            <w:r>
-              <w:rPr>
-                <w:rFonts w:ascii="Cambria" w:hAnsi="Cambria" w:cs="Times New Roman"/>
-              </w:rPr>
-              <w:t xml:space="preserve"> merge</w:t>
-            </w:r>
-          </w:p>
-          <w:p>
-            <w:pPr>
-              <w:pStyle w:val="ListParagraph"/>
-              <w:rPr>
-                <w:rFonts w:ascii="Cambria" w:hAnsi="Cambria" w:cs="Times New Roman"/>
-              </w:rPr>
-            </w:pPr>
-          </w:p>
-          <w:p>
-            <w:pPr>
-              <w:pStyle w:val="ListParagraph"/>
-              <w:numPr>
-                <w:ilvl w:val="0"/>
-                <w:numId w:val="38"/>
-              </w:numPr>
-              <w:snapToGrid w:val="0"/>
-              <w:spacing w:before="120" w:after="240" w:line="300" w:lineRule="exact"/>
-              <w:ind w:left="342" w:hanging="270"/>
-              <w:rPr>
-                <w:rFonts w:ascii="Cambria" w:hAnsi="Cambria" w:cs="Times New Roman"/>
-              </w:rPr>
-            </w:pPr>
-            <w:r>
-              <w:rPr>
-                <w:rFonts w:ascii="Cambria" w:hAnsi="Cambria" w:cs="Times New Roman"/>
-              </w:rPr>
-              <w:t>1,1</w:t>
-            </w:r>
-            <w:r>
-              <w:rPr>
-                <w:rFonts w:ascii="Cambria" w:hAnsi="Cambria" w:cs="Times New Roman"/>
-              </w:rPr>
-              <w:t>23</w:t>
-            </w:r>
-            <w:r>
-              <w:rPr>
-                <w:rFonts w:ascii="Cambria" w:hAnsi="Cambria" w:cs="Times New Roman"/>
-              </w:rPr>
-              <w:t xml:space="preserve"> records: OCLC# </w:t>
-            </w:r>
-            <w:r>
-              <w:rPr>
-                <w:rFonts w:ascii="Cambria" w:hAnsi="Cambria" w:cs="Times New Roman"/>
-              </w:rPr>
-              <w:t xml:space="preserve">on Aleph records </w:t>
-            </w:r>
-            <w:r>
-              <w:rPr>
-                <w:rFonts w:ascii="Cambria" w:hAnsi="Cambria" w:cs="Times New Roman"/>
-              </w:rPr>
-              <w:t xml:space="preserve">don’t match OCLC </w:t>
-            </w:r>
-            <w:r>
-              <w:rPr>
-                <w:rFonts w:ascii="Cambria" w:hAnsi="Cambria" w:cs="Times New Roman"/>
-              </w:rPr>
-              <w:t xml:space="preserve">master </w:t>
-            </w:r>
-            <w:r>
-              <w:rPr>
-                <w:rFonts w:ascii="Cambria" w:hAnsi="Cambria" w:cs="Times New Roman"/>
-              </w:rPr>
-              <w:t>record</w:t>
-            </w:r>
-            <w:r>
-              <w:rPr>
-                <w:rFonts w:ascii="Cambria" w:hAnsi="Cambria" w:cs="Times New Roman"/>
-              </w:rPr>
-              <w:t xml:space="preserve"> number</w:t>
-            </w:r>
-            <w:r>
-              <w:rPr>
-                <w:rFonts w:ascii="Cambria" w:hAnsi="Cambria" w:cs="Times New Roman"/>
-              </w:rPr>
-              <w:t xml:space="preserve"> </w:t>
-            </w:r>
-            <w:r>
-              <w:rPr>
-                <w:rFonts w:ascii="Cambria" w:hAnsi="Cambria" w:cs="Times New Roman"/>
-              </w:rPr>
-              <w:t>due to</w:t>
-            </w:r>
-            <w:r>
-              <w:rPr>
-                <w:rFonts w:ascii="Cambria" w:hAnsi="Cambria" w:cs="Times New Roman"/>
-              </w:rPr>
-              <w:t xml:space="preserve"> the merge of OCLC records. </w:t>
-            </w:r>
-            <w:r>
-              <w:rPr>
-                <w:rFonts w:ascii="Cambria" w:hAnsi="Cambria" w:cs="Times New Roman"/>
-              </w:rPr>
-              <w:t>Will update t</w:t>
-            </w:r>
-            <w:r>
-              <w:rPr>
-                <w:rFonts w:ascii="Cambria" w:hAnsi="Cambria" w:cs="Times New Roman"/>
-              </w:rPr>
-              <w:t xml:space="preserve">heir </w:t>
-            </w:r>
-            <w:r>
-              <w:rPr>
-                <w:rFonts w:ascii="Cambria" w:hAnsi="Cambria" w:cs="Times New Roman"/>
-              </w:rPr>
-              <w:t>OCLC# before overlay</w:t>
-            </w:r>
-          </w:p>
-        </w:tc>
-      </w:tr>
-      <w:tr>
-        <w:trPr>
-          <w:trHeight w:val="863"/>
-          <w:jc w:val="center"/>
-        </w:trPr>
-        <w:tc>
-          <w:tcPr>
-            <w:tcW w:w="1525" w:type="dxa"/>
-          </w:tcPr>
-          <w:p>
-            <w:pPr>
-              <w:snapToGrid w:val="0"/>
-              <w:spacing w:before="120" w:after="240" w:line="300" w:lineRule="exact"/>
-              <w:rPr>
-                <w:rFonts w:ascii="Cambria" w:hAnsi="Cambria" w:cs="Times New Roman"/>
-              </w:rPr>
-            </w:pPr>
-            <w:r>
-              <w:rPr>
-                <w:rFonts w:ascii="Cambria" w:hAnsi="Cambria" w:cs="Times New Roman"/>
-              </w:rPr>
-              <w:t>Oct. 8</w:t>
-            </w:r>
-          </w:p>
-        </w:tc>
-        <w:tc>
-          <w:tcPr>
-            <w:tcW w:w="7920" w:type="dxa"/>
-          </w:tcPr>
-          <w:p>
-            <w:pPr>
-              <w:snapToGrid w:val="0"/>
-              <w:spacing w:before="120" w:after="240" w:line="300" w:lineRule="exact"/>
-              <w:rPr>
-                <w:rFonts w:ascii="Cambria" w:hAnsi="Cambria" w:cs="Times New Roman"/>
-              </w:rPr>
-            </w:pPr>
-            <w:r>
-              <w:rPr>
-                <w:rFonts w:ascii="Cambria" w:hAnsi="Cambria" w:cs="Times New Roman"/>
-              </w:rPr>
-              <w:t xml:space="preserve">Present the project at CAM meeting, ask for review </w:t>
-            </w:r>
-            <w:r>
-              <w:rPr>
-                <w:rFonts w:ascii="Cambria" w:hAnsi="Cambria" w:cs="Times New Roman"/>
-              </w:rPr>
-              <w:t xml:space="preserve">of </w:t>
-            </w:r>
-            <w:r>
-              <w:rPr>
-                <w:rFonts w:ascii="Cambria" w:hAnsi="Cambria" w:cs="Times New Roman"/>
-              </w:rPr>
-              <w:t>Overlay Set</w:t>
-            </w:r>
-            <w:r>
-              <w:rPr>
-                <w:rFonts w:ascii="Cambria" w:hAnsi="Cambria" w:cs="Times New Roman"/>
-              </w:rPr>
-              <w:t xml:space="preserve"> and </w:t>
-            </w:r>
-            <w:r>
-              <w:rPr>
-                <w:rFonts w:ascii="Cambria" w:hAnsi="Cambria" w:cs="Times New Roman"/>
-              </w:rPr>
-              <w:t>1,123</w:t>
-            </w:r>
-            <w:r>
-              <w:rPr>
-                <w:rFonts w:ascii="Cambria" w:hAnsi="Cambria" w:cs="Times New Roman"/>
-              </w:rPr>
-              <w:t xml:space="preserve"> records with mismatched OCLC# </w:t>
-            </w:r>
-            <w:r>
-              <w:rPr>
-                <w:rFonts w:ascii="Cambria" w:hAnsi="Cambria" w:cs="Times New Roman"/>
-              </w:rPr>
-              <w:t>for approval</w:t>
-            </w:r>
-          </w:p>
-        </w:tc>
-      </w:tr>
-      <w:tr>
-        <w:trPr>
-          <w:trHeight w:val="521"/>
-          <w:jc w:val="center"/>
-        </w:trPr>
-        <w:tc>
-          <w:tcPr>
-            <w:tcW w:w="1525" w:type="dxa"/>
-          </w:tcPr>
-          <w:p>
-            <w:pPr>
-              <w:snapToGrid w:val="0"/>
-              <w:spacing w:before="120" w:after="240" w:line="300" w:lineRule="exact"/>
-              <w:rPr>
-                <w:rFonts w:ascii="Cambria" w:hAnsi="Cambria" w:cs="Times New Roman"/>
-              </w:rPr>
-            </w:pPr>
-            <w:r>
-              <w:rPr>
-                <w:rFonts w:ascii="Cambria" w:hAnsi="Cambria" w:cs="Times New Roman"/>
-              </w:rPr>
-              <w:t>Oct. 12</w:t>
-            </w:r>
-          </w:p>
-        </w:tc>
-        <w:tc>
-          <w:tcPr>
-            <w:tcW w:w="7920" w:type="dxa"/>
-          </w:tcPr>
-          <w:p>
-            <w:pPr>
-              <w:snapToGrid w:val="0"/>
-              <w:spacing w:before="120" w:after="240" w:line="300" w:lineRule="exact"/>
-              <w:rPr>
-                <w:rFonts w:ascii="Cambria" w:hAnsi="Cambria" w:cs="Times New Roman"/>
-              </w:rPr>
-            </w:pPr>
-            <w:r>
-              <w:rPr>
-                <w:rFonts w:ascii="Cambria" w:hAnsi="Cambria" w:cs="Times New Roman"/>
-              </w:rPr>
-              <w:t>Present the project at TSSC meeting and collect feedback</w:t>
-            </w:r>
-          </w:p>
-        </w:tc>
-      </w:tr>
-      <w:tr>
-        <w:trPr>
-          <w:trHeight w:val="746"/>
-          <w:jc w:val="center"/>
-        </w:trPr>
-        <w:tc>
-          <w:tcPr>
-            <w:tcW w:w="1525" w:type="dxa"/>
-          </w:tcPr>
-          <w:p>
-            <w:pPr>
-              <w:snapToGrid w:val="0"/>
-              <w:spacing w:before="120" w:after="240" w:line="300" w:lineRule="exact"/>
-              <w:rPr>
-                <w:rFonts w:ascii="Cambria" w:hAnsi="Cambria" w:cs="Times New Roman"/>
-              </w:rPr>
-            </w:pPr>
-            <w:r>
-              <w:rPr>
-                <w:rFonts w:ascii="Cambria" w:hAnsi="Cambria" w:cs="Times New Roman"/>
-              </w:rPr>
-              <w:t>Last week of Oct.</w:t>
-            </w:r>
-          </w:p>
-        </w:tc>
-        <w:tc>
-          <w:tcPr>
-            <w:tcW w:w="7920" w:type="dxa"/>
-          </w:tcPr>
-          <w:p>
-            <w:pPr>
-              <w:snapToGrid w:val="0"/>
-              <w:spacing w:before="120" w:after="240" w:line="300" w:lineRule="exact"/>
-              <w:rPr>
-                <w:rFonts w:ascii="Cambria" w:hAnsi="Cambria" w:cs="Times New Roman"/>
-              </w:rPr>
-            </w:pPr>
-            <w:r>
-              <w:rPr>
-                <w:rFonts w:ascii="Cambria" w:hAnsi="Cambria" w:cs="Times New Roman"/>
-              </w:rPr>
-              <w:t>Load the OCLC master records from Overlay Set into Aleph to overlay/update problematic records</w:t>
-            </w:r>
-          </w:p>
-        </w:tc>
-      </w:tr>
-    </w:tbl>
     <w:p>
       <w:pPr>
         <w:snapToGrid w:val="0"/>
@@ -9500,7 +9510,7 @@
           <w:rPr>
             <w:noProof/>
           </w:rPr>
-          <w:t>1</w:t>
+          <w:t>11</w:t>
         </w:r>
         <w:r>
           <w:rPr>
@@ -14310,7 +14320,7 @@
 </file>
 
 <file path=customXml/itemProps1.xml><?xml version="1.0" encoding="utf-8"?>
-<ds:datastoreItem xmlns:ds="http://schemas.openxmlformats.org/officeDocument/2006/customXml" ds:itemID="{8F35080B-D906-4A64-AF5D-9B6D292AA44C}">
+<ds:datastoreItem xmlns:ds="http://schemas.openxmlformats.org/officeDocument/2006/customXml" ds:itemID="{1DF9FFEC-7F66-4772-8C56-6BBFC22AD518}">
   <ds:schemaRefs>
     <ds:schemaRef ds:uri="http://schemas.openxmlformats.org/officeDocument/2006/bibliography"/>
   </ds:schemaRefs>

</xml_diff>